<commit_message>
Zingar trap dungeon update, minor medusa dungeon changes (mimic moved from dungeon)
</commit_message>
<xml_diff>
--- a/Bosses and mobs.docx
+++ b/Bosses and mobs.docx
@@ -157,17 +157,39 @@
           <w:szCs w:val="23"/>
           <w:lang w:eastAsia="ru-RU"/>
         </w:rPr>
-        <w:t>Hit Points </w:t>
-      </w:r>
-      <w:r>
-        <w:rPr>
-          <w:rFonts w:ascii="Times New Roman" w:eastAsia="Times New Roman" w:hAnsi="Times New Roman" w:cs="Times New Roman"/>
-          <w:color w:val="58170D"/>
-          <w:sz w:val="23"/>
-          <w:szCs w:val="23"/>
-          <w:lang w:val="en-US" w:eastAsia="ru-RU"/>
-        </w:rPr>
-        <w:t xml:space="preserve">60-ish </w:t>
+        <w:t>Hit Points</w:t>
+      </w:r>
+      <w:r>
+        <w:rPr>
+          <w:rFonts w:ascii="Times New Roman" w:eastAsia="Times New Roman" w:hAnsi="Times New Roman" w:cs="Times New Roman"/>
+          <w:b/>
+          <w:bCs/>
+          <w:color w:val="58170D"/>
+          <w:sz w:val="23"/>
+          <w:szCs w:val="23"/>
+          <w:lang w:val="en-US" w:eastAsia="ru-RU"/>
+        </w:rPr>
+        <w:t xml:space="preserve"> </w:t>
+      </w:r>
+      <w:r>
+        <w:rPr>
+          <w:rFonts w:ascii="Times New Roman" w:eastAsia="Times New Roman" w:hAnsi="Times New Roman" w:cs="Times New Roman"/>
+          <w:color w:val="58170D"/>
+          <w:sz w:val="23"/>
+          <w:szCs w:val="23"/>
+          <w:lang w:val="en-US" w:eastAsia="ru-RU"/>
+        </w:rPr>
+        <w:t>90</w:t>
+      </w:r>
+      <w:r>
+        <w:rPr>
+          <w:rFonts w:ascii="Times New Roman" w:eastAsia="Times New Roman" w:hAnsi="Times New Roman" w:cs="Times New Roman"/>
+          <w:color w:val="58170D"/>
+          <w:sz w:val="23"/>
+          <w:szCs w:val="23"/>
+          <w:lang w:val="en-US" w:eastAsia="ru-RU"/>
+        </w:rPr>
+        <w:t xml:space="preserve">-ish </w:t>
       </w:r>
       <w:r>
         <w:rPr>
@@ -3092,9 +3114,14 @@
           <w:szCs w:val="20"/>
           <w:lang w:val="en-US" w:eastAsia="ru-RU"/>
         </w:rPr>
-        <w:t xml:space="preserve">Hp: </w:t>
-      </w:r>
-      <w:r>
+        <w:t>Hp: 100</w:t>
+      </w:r>
+    </w:p>
+    <w:p>
+      <w:pPr>
+        <w:shd w:val="clear" w:color="auto" w:fill="FFFFFF"/>
+        <w:spacing w:after="0" w:line="336" w:lineRule="atLeast"/>
+        <w:outlineLvl w:val="0"/>
         <w:rPr>
           <w:rFonts w:ascii="Times New Roman" w:eastAsia="Times New Roman" w:hAnsi="Times New Roman" w:cs="Times New Roman"/>
           <w:smallCaps/>
@@ -3104,14 +3131,8 @@
           <w:szCs w:val="20"/>
           <w:lang w:val="en-US" w:eastAsia="ru-RU"/>
         </w:rPr>
-        <w:t>100</w:t>
-      </w:r>
-    </w:p>
-    <w:p>
-      <w:pPr>
-        <w:shd w:val="clear" w:color="auto" w:fill="FFFFFF"/>
-        <w:spacing w:after="0" w:line="336" w:lineRule="atLeast"/>
-        <w:outlineLvl w:val="0"/>
+      </w:pPr>
+      <w:r>
         <w:rPr>
           <w:rFonts w:ascii="Times New Roman" w:eastAsia="Times New Roman" w:hAnsi="Times New Roman" w:cs="Times New Roman"/>
           <w:smallCaps/>
@@ -3121,8 +3142,14 @@
           <w:szCs w:val="20"/>
           <w:lang w:val="en-US" w:eastAsia="ru-RU"/>
         </w:rPr>
-      </w:pPr>
-      <w:r>
+        <w:t>AC: 17</w:t>
+      </w:r>
+    </w:p>
+    <w:p>
+      <w:pPr>
+        <w:shd w:val="clear" w:color="auto" w:fill="FFFFFF"/>
+        <w:spacing w:after="0" w:line="336" w:lineRule="atLeast"/>
+        <w:outlineLvl w:val="0"/>
         <w:rPr>
           <w:rFonts w:ascii="Times New Roman" w:eastAsia="Times New Roman" w:hAnsi="Times New Roman" w:cs="Times New Roman"/>
           <w:smallCaps/>
@@ -3132,8 +3159,7 @@
           <w:szCs w:val="20"/>
           <w:lang w:val="en-US" w:eastAsia="ru-RU"/>
         </w:rPr>
-        <w:t xml:space="preserve">AC: </w:t>
-      </w:r>
+      </w:pPr>
       <w:r>
         <w:rPr>
           <w:rFonts w:ascii="Times New Roman" w:eastAsia="Times New Roman" w:hAnsi="Times New Roman" w:cs="Times New Roman"/>
@@ -3144,7 +3170,7 @@
           <w:szCs w:val="20"/>
           <w:lang w:val="en-US" w:eastAsia="ru-RU"/>
         </w:rPr>
-        <w:t>17</w:t>
+        <w:t>Immune to charm</w:t>
       </w:r>
     </w:p>
     <w:p>
@@ -3172,47 +3198,7 @@
           <w:szCs w:val="20"/>
           <w:lang w:val="en-US" w:eastAsia="ru-RU"/>
         </w:rPr>
-        <w:t>Immune to charm</w:t>
-      </w:r>
-    </w:p>
-    <w:p>
-      <w:pPr>
-        <w:shd w:val="clear" w:color="auto" w:fill="FFFFFF"/>
-        <w:spacing w:after="0" w:line="336" w:lineRule="atLeast"/>
-        <w:outlineLvl w:val="0"/>
-        <w:rPr>
-          <w:rFonts w:ascii="Times New Roman" w:eastAsia="Times New Roman" w:hAnsi="Times New Roman" w:cs="Times New Roman"/>
-          <w:smallCaps/>
-          <w:color w:val="58170D"/>
-          <w:kern w:val="36"/>
-          <w:sz w:val="20"/>
-          <w:szCs w:val="20"/>
-          <w:lang w:val="en-US" w:eastAsia="ru-RU"/>
-        </w:rPr>
-      </w:pPr>
-      <w:r>
-        <w:rPr>
-          <w:rFonts w:ascii="Times New Roman" w:eastAsia="Times New Roman" w:hAnsi="Times New Roman" w:cs="Times New Roman"/>
-          <w:smallCaps/>
-          <w:color w:val="58170D"/>
-          <w:kern w:val="36"/>
-          <w:sz w:val="20"/>
-          <w:szCs w:val="20"/>
-          <w:lang w:val="en-US" w:eastAsia="ru-RU"/>
-        </w:rPr>
-        <w:t>Actions:</w:t>
-      </w:r>
-      <w:r>
-        <w:rPr>
-          <w:rFonts w:ascii="Times New Roman" w:eastAsia="Times New Roman" w:hAnsi="Times New Roman" w:cs="Times New Roman"/>
-          <w:smallCaps/>
-          <w:color w:val="58170D"/>
-          <w:kern w:val="36"/>
-          <w:sz w:val="20"/>
-          <w:szCs w:val="20"/>
-          <w:lang w:val="en-US" w:eastAsia="ru-RU"/>
-        </w:rPr>
-        <w:t xml:space="preserve"> </w:t>
+        <w:t xml:space="preserve">Actions: </w:t>
       </w:r>
       <w:r>
         <w:rPr>
@@ -3344,8 +3330,6 @@
         </w:rPr>
         <w:t>Melee +6 to hit 1d10 + 4 dmg</w:t>
       </w:r>
-      <w:bookmarkStart w:id="1" w:name="_GoBack"/>
-      <w:bookmarkEnd w:id="1"/>
     </w:p>
     <w:p>
       <w:pPr>
@@ -3376,39 +3360,16 @@
           <w:szCs w:val="23"/>
           <w:lang w:val="en-US" w:eastAsia="ru-RU"/>
         </w:rPr>
-        <w:t>Fireblast</w:t>
-      </w:r>
-      <w:r>
-        <w:rPr>
-          <w:rFonts w:ascii="Times New Roman" w:eastAsia="Times New Roman" w:hAnsi="Times New Roman" w:cs="Times New Roman"/>
-          <w:b/>
-          <w:bCs/>
-          <w:i/>
-          <w:iCs/>
-          <w:color w:val="000000"/>
-          <w:sz w:val="23"/>
-          <w:szCs w:val="23"/>
-          <w:lang w:val="en-US" w:eastAsia="ru-RU"/>
-        </w:rPr>
-        <w:t>:</w:t>
-      </w:r>
-      <w:r>
-        <w:rPr>
-          <w:rFonts w:ascii="Times New Roman" w:eastAsia="Times New Roman" w:hAnsi="Times New Roman" w:cs="Times New Roman"/>
-          <w:sz w:val="23"/>
-          <w:szCs w:val="23"/>
-          <w:lang w:val="en-US" w:eastAsia="ru-RU"/>
-        </w:rPr>
-        <w:t xml:space="preserve"> 2d10 </w:t>
-      </w:r>
-      <w:r>
-        <w:rPr>
-          <w:rFonts w:ascii="Times New Roman" w:eastAsia="Times New Roman" w:hAnsi="Times New Roman" w:cs="Times New Roman"/>
-          <w:sz w:val="23"/>
-          <w:szCs w:val="23"/>
-          <w:lang w:val="en-US" w:eastAsia="ru-RU"/>
-        </w:rPr>
-        <w:t>stun for next turn</w:t>
+        <w:t>Fireblast:</w:t>
+      </w:r>
+      <w:r>
+        <w:rPr>
+          <w:rFonts w:ascii="Times New Roman" w:eastAsia="Times New Roman" w:hAnsi="Times New Roman" w:cs="Times New Roman"/>
+          <w:sz w:val="23"/>
+          <w:szCs w:val="23"/>
+          <w:lang w:val="en-US" w:eastAsia="ru-RU"/>
+        </w:rPr>
+        <w:t xml:space="preserve"> 2d10 stun for next turn</w:t>
       </w:r>
     </w:p>
     <w:p>
@@ -3710,6 +3671,2653 @@
         </w:rPr>
         <w:t>10% for x4</w:t>
       </w:r>
+    </w:p>
+    <w:p>
+      <w:pPr>
+        <w:shd w:val="clear" w:color="auto" w:fill="FFFFFF"/>
+        <w:spacing w:before="100" w:beforeAutospacing="1" w:after="100" w:afterAutospacing="1" w:line="336" w:lineRule="atLeast"/>
+        <w:rPr>
+          <w:rFonts w:ascii="Verdana" w:hAnsi="Verdana"/>
+          <w:color w:val="333333"/>
+          <w:sz w:val="21"/>
+          <w:szCs w:val="21"/>
+          <w:shd w:val="clear" w:color="auto" w:fill="FAFAFA"/>
+        </w:rPr>
+      </w:pPr>
+      <w:r>
+        <w:rPr>
+          <w:rFonts w:ascii="Verdana" w:hAnsi="Verdana"/>
+          <w:color w:val="333333"/>
+          <w:sz w:val="21"/>
+          <w:szCs w:val="21"/>
+          <w:shd w:val="clear" w:color="auto" w:fill="FAFAFA"/>
+          <w:lang w:val="en-US"/>
+        </w:rPr>
+        <w:lastRenderedPageBreak/>
+        <w:t>Living Iron Statue</w:t>
+      </w:r>
+      <w:r>
+        <w:rPr>
+          <w:rFonts w:ascii="Verdana" w:hAnsi="Verdana"/>
+          <w:color w:val="333333"/>
+          <w:sz w:val="21"/>
+          <w:szCs w:val="21"/>
+          <w:lang w:val="en-US"/>
+        </w:rPr>
+        <w:br/>
+      </w:r>
+      <w:r>
+        <w:rPr>
+          <w:rFonts w:ascii="Verdana" w:hAnsi="Verdana"/>
+          <w:color w:val="333333"/>
+          <w:sz w:val="21"/>
+          <w:szCs w:val="21"/>
+          <w:shd w:val="clear" w:color="auto" w:fill="FAFAFA"/>
+          <w:lang w:val="en-US"/>
+        </w:rPr>
+        <w:t>Large construct, unaligned </w:t>
+      </w:r>
+      <w:r>
+        <w:rPr>
+          <w:rFonts w:ascii="Verdana" w:hAnsi="Verdana"/>
+          <w:color w:val="333333"/>
+          <w:sz w:val="21"/>
+          <w:szCs w:val="21"/>
+          <w:lang w:val="en-US"/>
+        </w:rPr>
+        <w:br/>
+      </w:r>
+      <w:r>
+        <w:rPr>
+          <w:rFonts w:ascii="Verdana" w:hAnsi="Verdana"/>
+          <w:color w:val="333333"/>
+          <w:sz w:val="21"/>
+          <w:szCs w:val="21"/>
+          <w:shd w:val="clear" w:color="auto" w:fill="FAFAFA"/>
+          <w:lang w:val="en-US"/>
+        </w:rPr>
+        <w:t>Armor Class 19 (natural armor) </w:t>
+      </w:r>
+      <w:r>
+        <w:rPr>
+          <w:rFonts w:ascii="Verdana" w:hAnsi="Verdana"/>
+          <w:color w:val="333333"/>
+          <w:sz w:val="21"/>
+          <w:szCs w:val="21"/>
+          <w:lang w:val="en-US"/>
+        </w:rPr>
+        <w:br/>
+      </w:r>
+      <w:r>
+        <w:rPr>
+          <w:rFonts w:ascii="Verdana" w:hAnsi="Verdana"/>
+          <w:color w:val="333333"/>
+          <w:sz w:val="21"/>
+          <w:szCs w:val="21"/>
+          <w:shd w:val="clear" w:color="auto" w:fill="FAFAFA"/>
+          <w:lang w:val="en-US"/>
+        </w:rPr>
+        <w:t>Hit Points 42 (4d10 + 20) </w:t>
+      </w:r>
+      <w:r>
+        <w:rPr>
+          <w:rFonts w:ascii="Verdana" w:hAnsi="Verdana"/>
+          <w:color w:val="333333"/>
+          <w:sz w:val="21"/>
+          <w:szCs w:val="21"/>
+          <w:lang w:val="en-US"/>
+        </w:rPr>
+        <w:br/>
+      </w:r>
+      <w:r>
+        <w:rPr>
+          <w:rFonts w:ascii="Verdana" w:hAnsi="Verdana"/>
+          <w:color w:val="333333"/>
+          <w:sz w:val="21"/>
+          <w:szCs w:val="21"/>
+          <w:shd w:val="clear" w:color="auto" w:fill="FAFAFA"/>
+          <w:lang w:val="en-US"/>
+        </w:rPr>
+        <w:t>Speed 30 ft. </w:t>
+      </w:r>
+      <w:r>
+        <w:rPr>
+          <w:rFonts w:ascii="Verdana" w:hAnsi="Verdana"/>
+          <w:color w:val="333333"/>
+          <w:sz w:val="21"/>
+          <w:szCs w:val="21"/>
+          <w:lang w:val="en-US"/>
+        </w:rPr>
+        <w:br/>
+      </w:r>
+      <w:r>
+        <w:rPr>
+          <w:rFonts w:ascii="Verdana" w:hAnsi="Verdana"/>
+          <w:color w:val="333333"/>
+          <w:sz w:val="21"/>
+          <w:szCs w:val="21"/>
+          <w:shd w:val="clear" w:color="auto" w:fill="FAFAFA"/>
+          <w:lang w:val="en-US"/>
+        </w:rPr>
+        <w:t>STR DEX CON INT WIS CHA </w:t>
+      </w:r>
+      <w:r>
+        <w:rPr>
+          <w:rFonts w:ascii="Verdana" w:hAnsi="Verdana"/>
+          <w:color w:val="333333"/>
+          <w:sz w:val="21"/>
+          <w:szCs w:val="21"/>
+          <w:lang w:val="en-US"/>
+        </w:rPr>
+        <w:br/>
+      </w:r>
+      <w:r>
+        <w:rPr>
+          <w:rFonts w:ascii="Verdana" w:hAnsi="Verdana"/>
+          <w:color w:val="333333"/>
+          <w:sz w:val="21"/>
+          <w:szCs w:val="21"/>
+          <w:shd w:val="clear" w:color="auto" w:fill="FAFAFA"/>
+          <w:lang w:val="en-US"/>
+        </w:rPr>
+        <w:t>18 (+4) 9 (−1) 20 (+5) 3 (−4) 11 (+0) 1 (−5) </w:t>
+      </w:r>
+      <w:r>
+        <w:rPr>
+          <w:rFonts w:ascii="Verdana" w:hAnsi="Verdana"/>
+          <w:color w:val="333333"/>
+          <w:sz w:val="21"/>
+          <w:szCs w:val="21"/>
+          <w:lang w:val="en-US"/>
+        </w:rPr>
+        <w:br/>
+      </w:r>
+      <w:r>
+        <w:rPr>
+          <w:rFonts w:ascii="Verdana" w:hAnsi="Verdana"/>
+          <w:color w:val="333333"/>
+          <w:sz w:val="21"/>
+          <w:szCs w:val="21"/>
+          <w:shd w:val="clear" w:color="auto" w:fill="FAFAFA"/>
+          <w:lang w:val="en-US"/>
+        </w:rPr>
+        <w:t>Damage Immunities poison, psychic; </w:t>
+      </w:r>
+      <w:r>
+        <w:rPr>
+          <w:rFonts w:ascii="Verdana" w:hAnsi="Verdana"/>
+          <w:color w:val="333333"/>
+          <w:sz w:val="21"/>
+          <w:szCs w:val="21"/>
+          <w:lang w:val="en-US"/>
+        </w:rPr>
+        <w:br/>
+      </w:r>
+      <w:r>
+        <w:rPr>
+          <w:rFonts w:ascii="Verdana" w:hAnsi="Verdana"/>
+          <w:color w:val="333333"/>
+          <w:sz w:val="21"/>
+          <w:szCs w:val="21"/>
+          <w:shd w:val="clear" w:color="auto" w:fill="FAFAFA"/>
+          <w:lang w:val="en-US"/>
+        </w:rPr>
+        <w:t>Condition Immunities charmed, exhaustion, frightened, paralyzed, petrified, and poisoned </w:t>
+      </w:r>
+      <w:r>
+        <w:rPr>
+          <w:rFonts w:ascii="Verdana" w:hAnsi="Verdana"/>
+          <w:color w:val="333333"/>
+          <w:sz w:val="21"/>
+          <w:szCs w:val="21"/>
+          <w:lang w:val="en-US"/>
+        </w:rPr>
+        <w:br/>
+      </w:r>
+      <w:r>
+        <w:rPr>
+          <w:rFonts w:ascii="Verdana" w:hAnsi="Verdana"/>
+          <w:color w:val="333333"/>
+          <w:sz w:val="21"/>
+          <w:szCs w:val="21"/>
+          <w:shd w:val="clear" w:color="auto" w:fill="FAFAFA"/>
+          <w:lang w:val="en-US"/>
+        </w:rPr>
+        <w:t xml:space="preserve">Special Defenses: bludgeoning, piercing, and slashing from nonmagical weapons do normal damage. </w:t>
+      </w:r>
+      <w:r>
+        <w:rPr>
+          <w:rFonts w:ascii="Verdana" w:hAnsi="Verdana"/>
+          <w:color w:val="333333"/>
+          <w:sz w:val="21"/>
+          <w:szCs w:val="21"/>
+          <w:shd w:val="clear" w:color="auto" w:fill="FAFAFA"/>
+          <w:lang w:val="en-US"/>
+        </w:rPr>
+        <w:t>If the living iron statue is struck with a nonmagical metal weapon the attacker must make a DC 15 STR save or the weapon becomes stuck in the body of the living iron statue. The weapon is retrievable when the statue is killed. </w:t>
+      </w:r>
+      <w:r>
+        <w:rPr>
+          <w:rFonts w:ascii="Verdana" w:hAnsi="Verdana"/>
+          <w:color w:val="333333"/>
+          <w:sz w:val="21"/>
+          <w:szCs w:val="21"/>
+          <w:lang w:val="en-US"/>
+        </w:rPr>
+        <w:br/>
+      </w:r>
+      <w:r>
+        <w:rPr>
+          <w:rFonts w:ascii="Verdana" w:hAnsi="Verdana"/>
+          <w:color w:val="333333"/>
+          <w:sz w:val="21"/>
+          <w:szCs w:val="21"/>
+          <w:shd w:val="clear" w:color="auto" w:fill="FAFAFA"/>
+          <w:lang w:val="en-US"/>
+        </w:rPr>
+        <w:t>Senses dark vision 120 ft., passive Perception 10 </w:t>
+      </w:r>
+      <w:r>
+        <w:rPr>
+          <w:rFonts w:ascii="Verdana" w:hAnsi="Verdana"/>
+          <w:color w:val="333333"/>
+          <w:sz w:val="21"/>
+          <w:szCs w:val="21"/>
+          <w:lang w:val="en-US"/>
+        </w:rPr>
+        <w:br/>
+      </w:r>
+      <w:r>
+        <w:rPr>
+          <w:rFonts w:ascii="Verdana" w:hAnsi="Verdana"/>
+          <w:color w:val="333333"/>
+          <w:sz w:val="21"/>
+          <w:szCs w:val="21"/>
+          <w:shd w:val="clear" w:color="auto" w:fill="FAFAFA"/>
+          <w:lang w:val="en-US"/>
+        </w:rPr>
+        <w:t>Languages understands the languages of its creator but can’t speak </w:t>
+      </w:r>
+      <w:r>
+        <w:rPr>
+          <w:rFonts w:ascii="Verdana" w:hAnsi="Verdana"/>
+          <w:color w:val="333333"/>
+          <w:sz w:val="21"/>
+          <w:szCs w:val="21"/>
+          <w:lang w:val="en-US"/>
+        </w:rPr>
+        <w:br/>
+      </w:r>
+      <w:r>
+        <w:rPr>
+          <w:rFonts w:ascii="Verdana" w:hAnsi="Verdana"/>
+          <w:color w:val="333333"/>
+          <w:sz w:val="21"/>
+          <w:szCs w:val="21"/>
+          <w:shd w:val="clear" w:color="auto" w:fill="FAFAFA"/>
+          <w:lang w:val="en-US"/>
+        </w:rPr>
+        <w:t>Challenge 3 (700 XP)</w:t>
+      </w:r>
+      <w:r>
+        <w:rPr>
+          <w:rFonts w:ascii="Verdana" w:hAnsi="Verdana"/>
+          <w:color w:val="333333"/>
+          <w:sz w:val="21"/>
+          <w:szCs w:val="21"/>
+          <w:lang w:val="en-US"/>
+        </w:rPr>
+        <w:br/>
+      </w:r>
+      <w:r>
+        <w:rPr>
+          <w:rFonts w:ascii="Verdana" w:hAnsi="Verdana"/>
+          <w:color w:val="333333"/>
+          <w:sz w:val="21"/>
+          <w:szCs w:val="21"/>
+          <w:lang w:val="en-US"/>
+        </w:rPr>
+        <w:br/>
+      </w:r>
+      <w:r>
+        <w:rPr>
+          <w:rFonts w:ascii="Verdana" w:hAnsi="Verdana"/>
+          <w:color w:val="333333"/>
+          <w:sz w:val="21"/>
+          <w:szCs w:val="21"/>
+          <w:shd w:val="clear" w:color="auto" w:fill="FAFAFA"/>
+          <w:lang w:val="en-US"/>
+        </w:rPr>
+        <w:t>Actions </w:t>
+      </w:r>
+      <w:r>
+        <w:rPr>
+          <w:rFonts w:ascii="Verdana" w:hAnsi="Verdana"/>
+          <w:color w:val="333333"/>
+          <w:sz w:val="21"/>
+          <w:szCs w:val="21"/>
+          <w:lang w:val="en-US"/>
+        </w:rPr>
+        <w:br/>
+      </w:r>
+      <w:r>
+        <w:rPr>
+          <w:rFonts w:ascii="Verdana" w:hAnsi="Verdana"/>
+          <w:b/>
+          <w:bCs/>
+          <w:i/>
+          <w:iCs/>
+          <w:color w:val="333333"/>
+          <w:sz w:val="21"/>
+          <w:szCs w:val="21"/>
+          <w:shd w:val="clear" w:color="auto" w:fill="FAFAFA"/>
+          <w:lang w:val="en-US"/>
+        </w:rPr>
+        <w:t>Multiattack. </w:t>
+      </w:r>
+      <w:r>
+        <w:rPr>
+          <w:rFonts w:ascii="Verdana" w:hAnsi="Verdana"/>
+          <w:color w:val="333333"/>
+          <w:sz w:val="21"/>
+          <w:szCs w:val="21"/>
+          <w:shd w:val="clear" w:color="auto" w:fill="FAFAFA"/>
+          <w:lang w:val="en-US"/>
+        </w:rPr>
+        <w:t>The living iron statue makes two slam attacks. </w:t>
+      </w:r>
+      <w:r>
+        <w:rPr>
+          <w:rFonts w:ascii="Verdana" w:hAnsi="Verdana"/>
+          <w:color w:val="333333"/>
+          <w:sz w:val="21"/>
+          <w:szCs w:val="21"/>
+          <w:lang w:val="en-US"/>
+        </w:rPr>
+        <w:br/>
+      </w:r>
+      <w:r>
+        <w:rPr>
+          <w:rFonts w:ascii="Verdana" w:hAnsi="Verdana"/>
+          <w:b/>
+          <w:bCs/>
+          <w:i/>
+          <w:iCs/>
+          <w:color w:val="333333"/>
+          <w:sz w:val="21"/>
+          <w:szCs w:val="21"/>
+          <w:shd w:val="clear" w:color="auto" w:fill="FAFAFA"/>
+          <w:lang w:val="en-US"/>
+        </w:rPr>
+        <w:t>Slam. </w:t>
+      </w:r>
+      <w:r>
+        <w:rPr>
+          <w:rFonts w:ascii="Verdana" w:hAnsi="Verdana"/>
+          <w:i/>
+          <w:iCs/>
+          <w:color w:val="333333"/>
+          <w:sz w:val="21"/>
+          <w:szCs w:val="21"/>
+          <w:shd w:val="clear" w:color="auto" w:fill="FAFAFA"/>
+          <w:lang w:val="en-US"/>
+        </w:rPr>
+        <w:t>Melee Weapon Attack: </w:t>
+      </w:r>
+      <w:r>
+        <w:rPr>
+          <w:rFonts w:ascii="Verdana" w:hAnsi="Verdana"/>
+          <w:color w:val="333333"/>
+          <w:sz w:val="21"/>
+          <w:szCs w:val="21"/>
+          <w:shd w:val="clear" w:color="auto" w:fill="FAFAFA"/>
+          <w:lang w:val="en-US"/>
+        </w:rPr>
+        <w:t>+6 to hit, reach 5 ft., one target. </w:t>
+      </w:r>
+      <w:r>
+        <w:rPr>
+          <w:rFonts w:ascii="Verdana" w:hAnsi="Verdana"/>
+          <w:i/>
+          <w:iCs/>
+          <w:color w:val="333333"/>
+          <w:sz w:val="21"/>
+          <w:szCs w:val="21"/>
+          <w:shd w:val="clear" w:color="auto" w:fill="FAFAFA"/>
+        </w:rPr>
+        <w:t>Hit: </w:t>
+      </w:r>
+      <w:r>
+        <w:rPr>
+          <w:rFonts w:ascii="Verdana" w:hAnsi="Verdana"/>
+          <w:color w:val="333333"/>
+          <w:sz w:val="21"/>
+          <w:szCs w:val="21"/>
+          <w:shd w:val="clear" w:color="auto" w:fill="FAFAFA"/>
+        </w:rPr>
+        <w:t>(1d8 + 4) bludgeoning damage.</w:t>
+      </w:r>
+    </w:p>
+    <w:p>
+      <w:pPr>
+        <w:shd w:val="clear" w:color="auto" w:fill="FFFFFF"/>
+        <w:spacing w:before="100" w:beforeAutospacing="1" w:after="100" w:afterAutospacing="1" w:line="336" w:lineRule="atLeast"/>
+        <w:rPr>
+          <w:rFonts w:ascii="Verdana" w:hAnsi="Verdana"/>
+          <w:color w:val="333333"/>
+          <w:sz w:val="21"/>
+          <w:szCs w:val="21"/>
+          <w:shd w:val="clear" w:color="auto" w:fill="FAFAFA"/>
+        </w:rPr>
+      </w:pPr>
+    </w:p>
+    <w:p>
+      <w:pPr>
+        <w:shd w:val="clear" w:color="auto" w:fill="FFFFFF"/>
+        <w:spacing w:after="0" w:line="336" w:lineRule="atLeast"/>
+        <w:outlineLvl w:val="0"/>
+        <w:rPr>
+          <w:rFonts w:ascii="Times New Roman" w:eastAsia="Times New Roman" w:hAnsi="Times New Roman" w:cs="Times New Roman"/>
+          <w:b/>
+          <w:bCs/>
+          <w:smallCaps/>
+          <w:color w:val="58170D"/>
+          <w:kern w:val="36"/>
+          <w:sz w:val="48"/>
+          <w:szCs w:val="48"/>
+          <w:lang w:val="en-US" w:eastAsia="ru-RU"/>
+        </w:rPr>
+      </w:pPr>
+      <w:r>
+        <w:rPr>
+          <w:rFonts w:ascii="Times New Roman" w:eastAsia="Times New Roman" w:hAnsi="Times New Roman" w:cs="Times New Roman"/>
+          <w:b/>
+          <w:bCs/>
+          <w:smallCaps/>
+          <w:color w:val="58170D"/>
+          <w:kern w:val="36"/>
+          <w:sz w:val="48"/>
+          <w:szCs w:val="48"/>
+          <w:lang w:val="en-US" w:eastAsia="ru-RU"/>
+        </w:rPr>
+        <w:t>Ooze abomination (aka mega-ooze)</w:t>
+      </w:r>
+    </w:p>
+    <w:p>
+      <w:pPr>
+        <w:shd w:val="clear" w:color="auto" w:fill="FFFFFF"/>
+        <w:spacing w:after="0" w:line="336" w:lineRule="atLeast"/>
+        <w:outlineLvl w:val="0"/>
+        <w:rPr>
+          <w:rFonts w:ascii="Times New Roman" w:eastAsia="Times New Roman" w:hAnsi="Times New Roman" w:cs="Times New Roman"/>
+          <w:smallCaps/>
+          <w:color w:val="58170D"/>
+          <w:kern w:val="36"/>
+          <w:sz w:val="20"/>
+          <w:szCs w:val="20"/>
+          <w:lang w:val="en-US" w:eastAsia="ru-RU"/>
+        </w:rPr>
+      </w:pPr>
+      <w:r>
+        <w:rPr>
+          <w:rFonts w:ascii="Times New Roman" w:eastAsia="Times New Roman" w:hAnsi="Times New Roman" w:cs="Times New Roman"/>
+          <w:smallCaps/>
+          <w:color w:val="58170D"/>
+          <w:kern w:val="36"/>
+          <w:sz w:val="20"/>
+          <w:szCs w:val="20"/>
+          <w:lang w:val="en-US" w:eastAsia="ru-RU"/>
+        </w:rPr>
+        <w:t xml:space="preserve">Hp: </w:t>
+      </w:r>
+      <w:r>
+        <w:rPr>
+          <w:rFonts w:ascii="Times New Roman" w:eastAsia="Times New Roman" w:hAnsi="Times New Roman" w:cs="Times New Roman"/>
+          <w:smallCaps/>
+          <w:color w:val="58170D"/>
+          <w:kern w:val="36"/>
+          <w:sz w:val="20"/>
+          <w:szCs w:val="20"/>
+          <w:lang w:val="en-US" w:eastAsia="ru-RU"/>
+        </w:rPr>
+        <w:t>310</w:t>
+      </w:r>
+    </w:p>
+    <w:p>
+      <w:pPr>
+        <w:shd w:val="clear" w:color="auto" w:fill="FFFFFF"/>
+        <w:spacing w:after="0" w:line="336" w:lineRule="atLeast"/>
+        <w:outlineLvl w:val="0"/>
+        <w:rPr>
+          <w:rFonts w:ascii="Times New Roman" w:eastAsia="Times New Roman" w:hAnsi="Times New Roman" w:cs="Times New Roman"/>
+          <w:smallCaps/>
+          <w:color w:val="58170D"/>
+          <w:kern w:val="36"/>
+          <w:sz w:val="20"/>
+          <w:szCs w:val="20"/>
+          <w:lang w:val="en-US" w:eastAsia="ru-RU"/>
+        </w:rPr>
+      </w:pPr>
+      <w:r>
+        <w:rPr>
+          <w:rFonts w:ascii="Times New Roman" w:eastAsia="Times New Roman" w:hAnsi="Times New Roman" w:cs="Times New Roman"/>
+          <w:smallCaps/>
+          <w:color w:val="58170D"/>
+          <w:kern w:val="36"/>
+          <w:sz w:val="20"/>
+          <w:szCs w:val="20"/>
+          <w:lang w:val="en-US" w:eastAsia="ru-RU"/>
+        </w:rPr>
+        <w:t>AC: 12</w:t>
+      </w:r>
+    </w:p>
+    <w:p>
+      <w:pPr>
+        <w:shd w:val="clear" w:color="auto" w:fill="FFFFFF"/>
+        <w:spacing w:after="0" w:line="336" w:lineRule="atLeast"/>
+        <w:outlineLvl w:val="0"/>
+        <w:rPr>
+          <w:rFonts w:ascii="Times New Roman" w:eastAsia="Times New Roman" w:hAnsi="Times New Roman" w:cs="Times New Roman"/>
+          <w:smallCaps/>
+          <w:color w:val="58170D"/>
+          <w:kern w:val="36"/>
+          <w:sz w:val="20"/>
+          <w:szCs w:val="20"/>
+          <w:lang w:val="en-US" w:eastAsia="ru-RU"/>
+        </w:rPr>
+      </w:pPr>
+      <w:r>
+        <w:rPr>
+          <w:rFonts w:ascii="Times New Roman" w:eastAsia="Times New Roman" w:hAnsi="Times New Roman" w:cs="Times New Roman"/>
+          <w:smallCaps/>
+          <w:color w:val="58170D"/>
+          <w:kern w:val="36"/>
+          <w:sz w:val="20"/>
+          <w:szCs w:val="20"/>
+          <w:lang w:val="en-US" w:eastAsia="ru-RU"/>
+        </w:rPr>
+        <w:t>spd: 20</w:t>
+      </w:r>
+    </w:p>
+    <w:p>
+      <w:pPr>
+        <w:shd w:val="clear" w:color="auto" w:fill="FFFFFF"/>
+        <w:spacing w:after="0" w:line="336" w:lineRule="atLeast"/>
+        <w:outlineLvl w:val="0"/>
+        <w:rPr>
+          <w:rFonts w:ascii="Times New Roman" w:eastAsia="Times New Roman" w:hAnsi="Times New Roman" w:cs="Times New Roman"/>
+          <w:smallCaps/>
+          <w:color w:val="58170D"/>
+          <w:kern w:val="36"/>
+          <w:sz w:val="20"/>
+          <w:szCs w:val="20"/>
+          <w:lang w:val="en-US" w:eastAsia="ru-RU"/>
+        </w:rPr>
+      </w:pPr>
+      <w:r>
+        <w:rPr>
+          <w:rFonts w:ascii="Times New Roman" w:eastAsia="Times New Roman" w:hAnsi="Times New Roman" w:cs="Times New Roman"/>
+          <w:smallCaps/>
+          <w:color w:val="58170D"/>
+          <w:kern w:val="36"/>
+          <w:sz w:val="20"/>
+          <w:szCs w:val="20"/>
+          <w:lang w:val="en-US" w:eastAsia="ru-RU"/>
+        </w:rPr>
+        <w:t>Immune to charm</w:t>
+      </w:r>
+      <w:r>
+        <w:rPr>
+          <w:rFonts w:ascii="Times New Roman" w:eastAsia="Times New Roman" w:hAnsi="Times New Roman" w:cs="Times New Roman"/>
+          <w:smallCaps/>
+          <w:color w:val="58170D"/>
+          <w:kern w:val="36"/>
+          <w:sz w:val="20"/>
+          <w:szCs w:val="20"/>
+          <w:lang w:val="en-US" w:eastAsia="ru-RU"/>
+        </w:rPr>
+        <w:t>, magic attacks</w:t>
+      </w:r>
+      <w:r>
+        <w:rPr>
+          <w:rFonts w:ascii="Times New Roman" w:eastAsia="Times New Roman" w:hAnsi="Times New Roman" w:cs="Times New Roman"/>
+          <w:smallCaps/>
+          <w:color w:val="58170D"/>
+          <w:kern w:val="36"/>
+          <w:sz w:val="20"/>
+          <w:szCs w:val="20"/>
+          <w:lang w:val="en-US" w:eastAsia="ru-RU"/>
+        </w:rPr>
+        <w:t xml:space="preserve"> (except lightning attacks)</w:t>
+      </w:r>
+      <w:r>
+        <w:rPr>
+          <w:rFonts w:ascii="Times New Roman" w:eastAsia="Times New Roman" w:hAnsi="Times New Roman" w:cs="Times New Roman"/>
+          <w:smallCaps/>
+          <w:color w:val="58170D"/>
+          <w:kern w:val="36"/>
+          <w:sz w:val="20"/>
+          <w:szCs w:val="20"/>
+          <w:lang w:val="en-US" w:eastAsia="ru-RU"/>
+        </w:rPr>
+        <w:t>, non-magical weapon</w:t>
+      </w:r>
+    </w:p>
+    <w:p>
+      <w:pPr>
+        <w:shd w:val="clear" w:color="auto" w:fill="FFFFFF"/>
+        <w:spacing w:after="0" w:line="336" w:lineRule="atLeast"/>
+        <w:outlineLvl w:val="0"/>
+        <w:rPr>
+          <w:rFonts w:ascii="Times New Roman" w:eastAsia="Times New Roman" w:hAnsi="Times New Roman" w:cs="Times New Roman"/>
+          <w:smallCaps/>
+          <w:color w:val="58170D"/>
+          <w:kern w:val="36"/>
+          <w:sz w:val="20"/>
+          <w:szCs w:val="20"/>
+          <w:lang w:val="en-US" w:eastAsia="ru-RU"/>
+        </w:rPr>
+      </w:pPr>
+      <w:r>
+        <w:rPr>
+          <w:rFonts w:ascii="Times New Roman" w:eastAsia="Times New Roman" w:hAnsi="Times New Roman" w:cs="Times New Roman"/>
+          <w:smallCaps/>
+          <w:color w:val="58170D"/>
+          <w:kern w:val="36"/>
+          <w:sz w:val="20"/>
+          <w:szCs w:val="20"/>
+          <w:lang w:val="en-US" w:eastAsia="ru-RU"/>
+        </w:rPr>
+        <w:t>Vulnerabilities: at least 20 lightning dmg will scare this creature making it flee to its lair, 50 dmg will destroy it instantly.</w:t>
+      </w:r>
+    </w:p>
+    <w:p>
+      <w:pPr>
+        <w:shd w:val="clear" w:color="auto" w:fill="FFFFFF"/>
+        <w:spacing w:after="0" w:line="336" w:lineRule="atLeast"/>
+        <w:outlineLvl w:val="0"/>
+        <w:rPr>
+          <w:rFonts w:ascii="Times New Roman" w:eastAsia="Times New Roman" w:hAnsi="Times New Roman" w:cs="Times New Roman"/>
+          <w:smallCaps/>
+          <w:color w:val="58170D"/>
+          <w:kern w:val="36"/>
+          <w:sz w:val="20"/>
+          <w:szCs w:val="20"/>
+          <w:lang w:val="en-US" w:eastAsia="ru-RU"/>
+        </w:rPr>
+      </w:pPr>
+      <w:r>
+        <w:rPr>
+          <w:rFonts w:ascii="Times New Roman" w:eastAsia="Times New Roman" w:hAnsi="Times New Roman" w:cs="Times New Roman"/>
+          <w:smallCaps/>
+          <w:color w:val="58170D"/>
+          <w:kern w:val="36"/>
+          <w:sz w:val="20"/>
+          <w:szCs w:val="20"/>
+          <w:lang w:val="en-US" w:eastAsia="ru-RU"/>
+        </w:rPr>
+        <w:t>Actions:</w:t>
+      </w:r>
+    </w:p>
+    <w:p>
+      <w:pPr>
+        <w:numPr>
+          <w:ilvl w:val="0"/>
+          <w:numId w:val="8"/>
+        </w:numPr>
+        <w:shd w:val="clear" w:color="auto" w:fill="FFFFFF"/>
+        <w:spacing w:before="100" w:beforeAutospacing="1" w:after="100" w:afterAutospacing="1" w:line="336" w:lineRule="atLeast"/>
+        <w:ind w:left="-450"/>
+        <w:rPr>
+          <w:rFonts w:ascii="Times New Roman" w:eastAsia="Times New Roman" w:hAnsi="Times New Roman" w:cs="Times New Roman"/>
+          <w:color w:val="000000"/>
+          <w:sz w:val="23"/>
+          <w:szCs w:val="23"/>
+          <w:lang w:val="en-US" w:eastAsia="ru-RU"/>
+        </w:rPr>
+      </w:pPr>
+      <w:r>
+        <w:rPr>
+          <w:rFonts w:ascii="Times New Roman" w:eastAsia="Times New Roman" w:hAnsi="Times New Roman" w:cs="Times New Roman"/>
+          <w:b/>
+          <w:bCs/>
+          <w:i/>
+          <w:iCs/>
+          <w:color w:val="000000"/>
+          <w:sz w:val="23"/>
+          <w:szCs w:val="23"/>
+          <w:lang w:val="en-US" w:eastAsia="ru-RU"/>
+        </w:rPr>
+        <w:t xml:space="preserve">Ram – if ooze moved </w:t>
+      </w:r>
+      <w:r>
+        <w:rPr>
+          <w:rFonts w:ascii="Times New Roman" w:eastAsia="Times New Roman" w:hAnsi="Times New Roman" w:cs="Times New Roman"/>
+          <w:b/>
+          <w:bCs/>
+          <w:i/>
+          <w:iCs/>
+          <w:color w:val="000000"/>
+          <w:sz w:val="23"/>
+          <w:szCs w:val="23"/>
+          <w:lang w:val="en-US" w:eastAsia="ru-RU"/>
+        </w:rPr>
+        <w:t>3</w:t>
+      </w:r>
+      <w:r>
+        <w:rPr>
+          <w:rFonts w:ascii="Times New Roman" w:eastAsia="Times New Roman" w:hAnsi="Times New Roman" w:cs="Times New Roman"/>
+          <w:b/>
+          <w:bCs/>
+          <w:i/>
+          <w:iCs/>
+          <w:color w:val="000000"/>
+          <w:sz w:val="23"/>
+          <w:szCs w:val="23"/>
+          <w:lang w:val="en-US" w:eastAsia="ru-RU"/>
+        </w:rPr>
+        <w:t>0 ft in a straight line (for at least 2 turns) it can charge and move towards uncontrollably DC 18 agility to evade or take</w:t>
+      </w:r>
+      <w:r>
+        <w:rPr>
+          <w:rFonts w:ascii="Times New Roman" w:eastAsia="Times New Roman" w:hAnsi="Times New Roman" w:cs="Times New Roman"/>
+          <w:b/>
+          <w:bCs/>
+          <w:i/>
+          <w:iCs/>
+          <w:color w:val="000000"/>
+          <w:sz w:val="23"/>
+          <w:szCs w:val="23"/>
+          <w:lang w:val="en-US" w:eastAsia="ru-RU"/>
+        </w:rPr>
+        <w:t xml:space="preserve"> 4d12 bludgeoning dmg</w:t>
+      </w:r>
+      <w:r>
+        <w:rPr>
+          <w:rFonts w:ascii="Times New Roman" w:eastAsia="Times New Roman" w:hAnsi="Times New Roman" w:cs="Times New Roman"/>
+          <w:b/>
+          <w:bCs/>
+          <w:i/>
+          <w:iCs/>
+          <w:color w:val="000000"/>
+          <w:sz w:val="23"/>
+          <w:szCs w:val="23"/>
+          <w:lang w:val="en-US" w:eastAsia="ru-RU"/>
+        </w:rPr>
+        <w:t xml:space="preserve"> and make DC 18 strength check or be thrown for 15 ft if there is a wall take 1d4 dmg for every 5 ft remaining</w:t>
+      </w:r>
+      <w:r>
+        <w:rPr>
+          <w:rFonts w:ascii="Times New Roman" w:eastAsia="Times New Roman" w:hAnsi="Times New Roman" w:cs="Times New Roman"/>
+          <w:b/>
+          <w:bCs/>
+          <w:i/>
+          <w:iCs/>
+          <w:color w:val="000000"/>
+          <w:sz w:val="23"/>
+          <w:szCs w:val="23"/>
+          <w:lang w:val="en-US" w:eastAsia="ru-RU"/>
+        </w:rPr>
+        <w:t xml:space="preserve"> </w:t>
+      </w:r>
+      <w:r>
+        <w:rPr>
+          <w:rFonts w:ascii="Times New Roman" w:eastAsia="Times New Roman" w:hAnsi="Times New Roman" w:cs="Times New Roman"/>
+          <w:b/>
+          <w:bCs/>
+          <w:i/>
+          <w:iCs/>
+          <w:color w:val="000000"/>
+          <w:sz w:val="23"/>
+          <w:szCs w:val="23"/>
+          <w:lang w:val="en-US" w:eastAsia="ru-RU"/>
+        </w:rPr>
+        <w:t xml:space="preserve"> </w:t>
+      </w:r>
+    </w:p>
+    <w:p>
+      <w:pPr>
+        <w:numPr>
+          <w:ilvl w:val="0"/>
+          <w:numId w:val="8"/>
+        </w:numPr>
+        <w:shd w:val="clear" w:color="auto" w:fill="FFFFFF"/>
+        <w:spacing w:before="100" w:beforeAutospacing="1" w:after="100" w:afterAutospacing="1" w:line="336" w:lineRule="atLeast"/>
+        <w:ind w:left="-450"/>
+        <w:rPr>
+          <w:rFonts w:ascii="Times New Roman" w:eastAsia="Times New Roman" w:hAnsi="Times New Roman" w:cs="Times New Roman"/>
+          <w:color w:val="000000"/>
+          <w:sz w:val="23"/>
+          <w:szCs w:val="23"/>
+          <w:lang w:val="en-US" w:eastAsia="ru-RU"/>
+        </w:rPr>
+      </w:pPr>
+      <w:r>
+        <w:rPr>
+          <w:rFonts w:ascii="Times New Roman" w:eastAsia="Times New Roman" w:hAnsi="Times New Roman" w:cs="Times New Roman"/>
+          <w:b/>
+          <w:bCs/>
+          <w:i/>
+          <w:iCs/>
+          <w:color w:val="000000"/>
+          <w:sz w:val="23"/>
+          <w:szCs w:val="23"/>
+          <w:lang w:val="en-US" w:eastAsia="ru-RU"/>
+        </w:rPr>
+        <w:t>Slam – makes an attack in 5ft range from every part of its body DC 15 dexterity to evade or take 4d6 dmg + 4</w:t>
+      </w:r>
+    </w:p>
+    <w:p>
+      <w:pPr>
+        <w:numPr>
+          <w:ilvl w:val="0"/>
+          <w:numId w:val="8"/>
+        </w:numPr>
+        <w:shd w:val="clear" w:color="auto" w:fill="FFFFFF"/>
+        <w:spacing w:before="100" w:beforeAutospacing="1" w:after="100" w:afterAutospacing="1" w:line="336" w:lineRule="atLeast"/>
+        <w:ind w:left="-450"/>
+        <w:rPr>
+          <w:rFonts w:ascii="Times New Roman" w:eastAsia="Times New Roman" w:hAnsi="Times New Roman" w:cs="Times New Roman"/>
+          <w:color w:val="000000"/>
+          <w:sz w:val="23"/>
+          <w:szCs w:val="23"/>
+          <w:lang w:val="en-US" w:eastAsia="ru-RU"/>
+        </w:rPr>
+      </w:pPr>
+      <w:r>
+        <w:rPr>
+          <w:rFonts w:ascii="Times New Roman" w:eastAsia="Times New Roman" w:hAnsi="Times New Roman" w:cs="Times New Roman"/>
+          <w:b/>
+          <w:bCs/>
+          <w:i/>
+          <w:iCs/>
+          <w:color w:val="000000"/>
+          <w:sz w:val="23"/>
+          <w:szCs w:val="23"/>
+          <w:lang w:val="en-US" w:eastAsia="ru-RU"/>
+        </w:rPr>
+        <w:t xml:space="preserve">Acidic aura – every 3 turns all of nearby units loose 1 AC from armor breakage </w:t>
+      </w:r>
+    </w:p>
+    <w:p>
+      <w:pPr>
+        <w:numPr>
+          <w:ilvl w:val="0"/>
+          <w:numId w:val="8"/>
+        </w:numPr>
+        <w:shd w:val="clear" w:color="auto" w:fill="FFFFFF"/>
+        <w:spacing w:before="100" w:beforeAutospacing="1" w:after="100" w:afterAutospacing="1" w:line="336" w:lineRule="atLeast"/>
+        <w:ind w:left="-450"/>
+        <w:rPr>
+          <w:rFonts w:ascii="Times New Roman" w:eastAsia="Times New Roman" w:hAnsi="Times New Roman" w:cs="Times New Roman"/>
+          <w:color w:val="000000"/>
+          <w:sz w:val="23"/>
+          <w:szCs w:val="23"/>
+          <w:lang w:val="en-US" w:eastAsia="ru-RU"/>
+        </w:rPr>
+      </w:pPr>
+      <w:r>
+        <w:rPr>
+          <w:rFonts w:ascii="Times New Roman" w:eastAsia="Times New Roman" w:hAnsi="Times New Roman" w:cs="Times New Roman"/>
+          <w:b/>
+          <w:bCs/>
+          <w:i/>
+          <w:iCs/>
+          <w:color w:val="000000"/>
+          <w:sz w:val="23"/>
+          <w:szCs w:val="23"/>
+          <w:lang w:val="en-US" w:eastAsia="ru-RU"/>
+        </w:rPr>
+        <w:t xml:space="preserve">Last blobing sound – upon death ooze abomination will create acid explosion in 5 ft radius (DC 15 dexterity or take 8d6 acid dmg ) </w:t>
+      </w:r>
+    </w:p>
+    <w:p>
+      <w:pPr>
+        <w:pStyle w:val="a7"/>
+        <w:numPr>
+          <w:ilvl w:val="0"/>
+          <w:numId w:val="8"/>
+        </w:numPr>
+        <w:shd w:val="clear" w:color="auto" w:fill="FFFFFF"/>
+        <w:spacing w:after="0" w:line="240" w:lineRule="auto"/>
+        <w:rPr>
+          <w:rFonts w:ascii="Helvetica" w:eastAsia="Times New Roman" w:hAnsi="Helvetica" w:cs="Helvetica"/>
+          <w:b/>
+          <w:bCs/>
+          <w:color w:val="822000"/>
+          <w:sz w:val="51"/>
+          <w:szCs w:val="51"/>
+          <w:lang w:eastAsia="ru-RU"/>
+        </w:rPr>
+      </w:pPr>
+      <w:hyperlink r:id="rId5" w:history="1">
+        <w:r>
+          <w:rPr>
+            <w:rFonts w:ascii="Helvetica" w:eastAsia="Times New Roman" w:hAnsi="Helvetica" w:cs="Helvetica"/>
+            <w:b/>
+            <w:bCs/>
+            <w:color w:val="822000"/>
+            <w:sz w:val="51"/>
+            <w:szCs w:val="51"/>
+            <w:u w:val="single"/>
+            <w:lang w:eastAsia="ru-RU"/>
+          </w:rPr>
+          <w:t>Assassin</w:t>
+        </w:r>
+      </w:hyperlink>
+      <w:r>
+        <w:rPr>
+          <w:rFonts w:ascii="Helvetica" w:eastAsia="Times New Roman" w:hAnsi="Helvetica" w:cs="Helvetica"/>
+          <w:b/>
+          <w:bCs/>
+          <w:color w:val="822000"/>
+          <w:sz w:val="51"/>
+          <w:szCs w:val="51"/>
+          <w:lang w:val="en-US" w:eastAsia="ru-RU"/>
+        </w:rPr>
+        <w:t xml:space="preserve"> (low level)</w:t>
+      </w:r>
+    </w:p>
+    <w:p>
+      <w:pPr>
+        <w:pStyle w:val="a7"/>
+        <w:numPr>
+          <w:ilvl w:val="0"/>
+          <w:numId w:val="8"/>
+        </w:numPr>
+        <w:shd w:val="clear" w:color="auto" w:fill="FFFFFF"/>
+        <w:spacing w:after="225" w:line="240" w:lineRule="auto"/>
+        <w:rPr>
+          <w:rFonts w:ascii="Helvetica" w:eastAsia="Times New Roman" w:hAnsi="Helvetica" w:cs="Helvetica"/>
+          <w:i/>
+          <w:iCs/>
+          <w:color w:val="000000"/>
+          <w:sz w:val="23"/>
+          <w:szCs w:val="23"/>
+          <w:lang w:val="en-US" w:eastAsia="ru-RU"/>
+        </w:rPr>
+      </w:pPr>
+      <w:r>
+        <w:rPr>
+          <w:rFonts w:ascii="Helvetica" w:eastAsia="Times New Roman" w:hAnsi="Helvetica" w:cs="Helvetica"/>
+          <w:i/>
+          <w:iCs/>
+          <w:color w:val="000000"/>
+          <w:sz w:val="23"/>
+          <w:szCs w:val="23"/>
+          <w:lang w:val="en-US" w:eastAsia="ru-RU"/>
+        </w:rPr>
+        <w:t>Medium humanoid (any race), any non-good alignment</w:t>
+      </w:r>
+    </w:p>
+    <w:p>
+      <w:pPr>
+        <w:pStyle w:val="a7"/>
+        <w:numPr>
+          <w:ilvl w:val="0"/>
+          <w:numId w:val="8"/>
+        </w:numPr>
+        <w:shd w:val="clear" w:color="auto" w:fill="FFFFFF"/>
+        <w:spacing w:after="0" w:line="240" w:lineRule="auto"/>
+        <w:rPr>
+          <w:rFonts w:ascii="Helvetica" w:eastAsia="Times New Roman" w:hAnsi="Helvetica" w:cs="Helvetica"/>
+          <w:color w:val="000000"/>
+          <w:sz w:val="23"/>
+          <w:szCs w:val="23"/>
+          <w:lang w:eastAsia="ru-RU"/>
+        </w:rPr>
+      </w:pPr>
+      <w:r>
+        <w:rPr>
+          <w:noProof/>
+          <w:lang w:eastAsia="ru-RU"/>
+        </w:rPr>
+        <mc:AlternateContent>
+          <mc:Choice Requires="wps">
+            <w:drawing>
+              <wp:inline distT="0" distB="0" distL="0" distR="0" wp14:anchorId="0F8434BE" wp14:editId="3B33913C">
+                <wp:extent cx="307340" cy="307340"/>
+                <wp:effectExtent l="0" t="0" r="0" b="0"/>
+                <wp:docPr id="4" name="Прямоугольник 4" descr="https://media-waterdeep.cursecdn.com/file-attachments/0/579/stat-block-header-bar.svg"/>
+                <wp:cNvGraphicFramePr>
+                  <a:graphicFrameLocks xmlns:a="http://schemas.openxmlformats.org/drawingml/2006/main" noChangeAspect="1"/>
+                </wp:cNvGraphicFramePr>
+                <a:graphic xmlns:a="http://schemas.openxmlformats.org/drawingml/2006/main">
+                  <a:graphicData uri="http://schemas.microsoft.com/office/word/2010/wordprocessingShape">
+                    <wps:wsp>
+                      <wps:cNvSpPr>
+                        <a:spLocks noChangeAspect="1" noChangeArrowheads="1"/>
+                      </wps:cNvSpPr>
+                      <wps:spPr bwMode="auto">
+                        <a:xfrm>
+                          <a:off x="0" y="0"/>
+                          <a:ext cx="307340" cy="307340"/>
+                        </a:xfrm>
+                        <a:prstGeom prst="rect">
+                          <a:avLst/>
+                        </a:prstGeom>
+                        <a:noFill/>
+                        <a:ln>
+                          <a:noFill/>
+                        </a:ln>
+                        <a:extLst>
+                          <a:ext uri="{909E8E84-426E-40DD-AFC4-6F175D3DCCD1}">
+                            <a14:hiddenFill xmlns:a14="http://schemas.microsoft.com/office/drawing/2010/main">
+                              <a:solidFill>
+                                <a:srgbClr val="FFFFFF"/>
+                              </a:solidFill>
+                            </a14:hiddenFill>
+                          </a:ext>
+                          <a:ext uri="{91240B29-F687-4F45-9708-019B960494DF}">
+                            <a14:hiddenLine xmlns:a14="http://schemas.microsoft.com/office/drawing/2010/main" w="9525">
+                              <a:solidFill>
+                                <a:srgbClr val="000000"/>
+                              </a:solidFill>
+                              <a:miter lim="800000"/>
+                              <a:headEnd/>
+                              <a:tailEnd/>
+                            </a14:hiddenLine>
+                          </a:ext>
+                        </a:extLst>
+                      </wps:spPr>
+                      <wps:bodyPr rot="0" vert="horz" wrap="square" lIns="91440" tIns="45720" rIns="91440" bIns="45720" anchor="t" anchorCtr="0" upright="1">
+                        <a:noAutofit/>
+                      </wps:bodyPr>
+                    </wps:wsp>
+                  </a:graphicData>
+                </a:graphic>
+              </wp:inline>
+            </w:drawing>
+          </mc:Choice>
+          <mc:Fallback>
+            <w:pict>
+              <v:rect w14:anchorId="624572E1" id="Прямоугольник 4" o:spid="_x0000_s1026" alt="https://media-waterdeep.cursecdn.com/file-attachments/0/579/stat-block-header-bar.svg" style="width:24.2pt;height:24.2pt;visibility:visible;mso-wrap-style:square;mso-left-percent:-10001;mso-top-percent:-10001;mso-position-horizontal:absolute;mso-position-horizontal-relative:char;mso-position-vertical:absolute;mso-position-vertical-relative:line;mso-left-percent:-10001;mso-top-percent:-10001;v-text-anchor:top" o:gfxdata="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" filled="f" stroked="f">
+                <o:lock v:ext="edit" aspectratio="t"/>
+                <w10:anchorlock/>
+              </v:rect>
+            </w:pict>
+          </mc:Fallback>
+        </mc:AlternateContent>
+      </w:r>
+    </w:p>
+    <w:p>
+      <w:pPr>
+        <w:pStyle w:val="a7"/>
+        <w:numPr>
+          <w:ilvl w:val="0"/>
+          <w:numId w:val="8"/>
+        </w:numPr>
+        <w:shd w:val="clear" w:color="auto" w:fill="FFFFFF"/>
+        <w:spacing w:before="75" w:after="75" w:line="240" w:lineRule="auto"/>
+        <w:rPr>
+          <w:rFonts w:ascii="Helvetica" w:eastAsia="Times New Roman" w:hAnsi="Helvetica" w:cs="Helvetica"/>
+          <w:color w:val="822000"/>
+          <w:sz w:val="23"/>
+          <w:szCs w:val="23"/>
+          <w:lang w:eastAsia="ru-RU"/>
+        </w:rPr>
+      </w:pPr>
+      <w:r>
+        <w:rPr>
+          <w:rFonts w:ascii="Helvetica" w:eastAsia="Times New Roman" w:hAnsi="Helvetica" w:cs="Helvetica"/>
+          <w:b/>
+          <w:bCs/>
+          <w:color w:val="822000"/>
+          <w:sz w:val="23"/>
+          <w:szCs w:val="23"/>
+          <w:lang w:eastAsia="ru-RU"/>
+        </w:rPr>
+        <w:t>Armor Class</w:t>
+      </w:r>
+      <w:r>
+        <w:rPr>
+          <w:rFonts w:ascii="Helvetica" w:eastAsia="Times New Roman" w:hAnsi="Helvetica" w:cs="Helvetica"/>
+          <w:color w:val="822000"/>
+          <w:sz w:val="23"/>
+          <w:szCs w:val="23"/>
+          <w:lang w:eastAsia="ru-RU"/>
+        </w:rPr>
+        <w:t> 15 (Studded Leather)</w:t>
+      </w:r>
+    </w:p>
+    <w:p>
+      <w:pPr>
+        <w:pStyle w:val="a7"/>
+        <w:numPr>
+          <w:ilvl w:val="0"/>
+          <w:numId w:val="8"/>
+        </w:numPr>
+        <w:shd w:val="clear" w:color="auto" w:fill="FFFFFF"/>
+        <w:spacing w:before="75" w:after="75" w:line="240" w:lineRule="auto"/>
+        <w:rPr>
+          <w:rFonts w:ascii="Helvetica" w:eastAsia="Times New Roman" w:hAnsi="Helvetica" w:cs="Helvetica"/>
+          <w:color w:val="822000"/>
+          <w:sz w:val="23"/>
+          <w:szCs w:val="23"/>
+          <w:lang w:eastAsia="ru-RU"/>
+        </w:rPr>
+      </w:pPr>
+      <w:r>
+        <w:rPr>
+          <w:rFonts w:ascii="Helvetica" w:eastAsia="Times New Roman" w:hAnsi="Helvetica" w:cs="Helvetica"/>
+          <w:b/>
+          <w:bCs/>
+          <w:color w:val="822000"/>
+          <w:sz w:val="23"/>
+          <w:szCs w:val="23"/>
+          <w:lang w:eastAsia="ru-RU"/>
+        </w:rPr>
+        <w:t>Hit Points</w:t>
+      </w:r>
+      <w:r>
+        <w:rPr>
+          <w:rFonts w:ascii="Helvetica" w:eastAsia="Times New Roman" w:hAnsi="Helvetica" w:cs="Helvetica"/>
+          <w:color w:val="822000"/>
+          <w:sz w:val="23"/>
+          <w:szCs w:val="23"/>
+          <w:lang w:eastAsia="ru-RU"/>
+        </w:rPr>
+        <w:t> </w:t>
+      </w:r>
+      <w:r>
+        <w:rPr>
+          <w:rFonts w:ascii="Helvetica" w:eastAsia="Times New Roman" w:hAnsi="Helvetica" w:cs="Helvetica"/>
+          <w:color w:val="822000"/>
+          <w:sz w:val="23"/>
+          <w:szCs w:val="23"/>
+          <w:lang w:val="en-US" w:eastAsia="ru-RU"/>
+        </w:rPr>
+        <w:t>35</w:t>
+      </w:r>
+      <w:r>
+        <w:rPr>
+          <w:rFonts w:ascii="Helvetica" w:eastAsia="Times New Roman" w:hAnsi="Helvetica" w:cs="Helvetica"/>
+          <w:color w:val="822000"/>
+          <w:sz w:val="23"/>
+          <w:szCs w:val="23"/>
+          <w:lang w:eastAsia="ru-RU"/>
+        </w:rPr>
+        <w:t> (12d8 + 24)</w:t>
+      </w:r>
+    </w:p>
+    <w:p>
+      <w:pPr>
+        <w:pStyle w:val="a7"/>
+        <w:numPr>
+          <w:ilvl w:val="0"/>
+          <w:numId w:val="8"/>
+        </w:numPr>
+        <w:shd w:val="clear" w:color="auto" w:fill="FFFFFF"/>
+        <w:spacing w:before="75" w:after="75" w:line="240" w:lineRule="auto"/>
+        <w:rPr>
+          <w:rFonts w:ascii="Helvetica" w:eastAsia="Times New Roman" w:hAnsi="Helvetica" w:cs="Helvetica"/>
+          <w:color w:val="822000"/>
+          <w:sz w:val="23"/>
+          <w:szCs w:val="23"/>
+          <w:lang w:eastAsia="ru-RU"/>
+        </w:rPr>
+      </w:pPr>
+      <w:r>
+        <w:rPr>
+          <w:rFonts w:ascii="Helvetica" w:eastAsia="Times New Roman" w:hAnsi="Helvetica" w:cs="Helvetica"/>
+          <w:b/>
+          <w:bCs/>
+          <w:color w:val="822000"/>
+          <w:sz w:val="23"/>
+          <w:szCs w:val="23"/>
+          <w:lang w:eastAsia="ru-RU"/>
+        </w:rPr>
+        <w:t>Speed</w:t>
+      </w:r>
+      <w:r>
+        <w:rPr>
+          <w:rFonts w:ascii="Helvetica" w:eastAsia="Times New Roman" w:hAnsi="Helvetica" w:cs="Helvetica"/>
+          <w:color w:val="822000"/>
+          <w:sz w:val="23"/>
+          <w:szCs w:val="23"/>
+          <w:lang w:eastAsia="ru-RU"/>
+        </w:rPr>
+        <w:t> 30 ft.</w:t>
+      </w:r>
+    </w:p>
+    <w:p>
+      <w:pPr>
+        <w:pStyle w:val="a7"/>
+        <w:numPr>
+          <w:ilvl w:val="0"/>
+          <w:numId w:val="8"/>
+        </w:numPr>
+        <w:shd w:val="clear" w:color="auto" w:fill="FFFFFF"/>
+        <w:spacing w:after="0" w:line="240" w:lineRule="auto"/>
+        <w:rPr>
+          <w:rFonts w:ascii="Helvetica" w:eastAsia="Times New Roman" w:hAnsi="Helvetica" w:cs="Helvetica"/>
+          <w:color w:val="000000"/>
+          <w:sz w:val="23"/>
+          <w:szCs w:val="23"/>
+          <w:lang w:eastAsia="ru-RU"/>
+        </w:rPr>
+      </w:pPr>
+    </w:p>
+    <w:p>
+      <w:pPr>
+        <w:pStyle w:val="a7"/>
+        <w:numPr>
+          <w:ilvl w:val="0"/>
+          <w:numId w:val="8"/>
+        </w:numPr>
+        <w:shd w:val="clear" w:color="auto" w:fill="FFFFFF"/>
+        <w:spacing w:after="0" w:line="240" w:lineRule="auto"/>
+        <w:jc w:val="center"/>
+        <w:rPr>
+          <w:rFonts w:ascii="Helvetica" w:eastAsia="Times New Roman" w:hAnsi="Helvetica" w:cs="Helvetica"/>
+          <w:b/>
+          <w:bCs/>
+          <w:color w:val="822000"/>
+          <w:sz w:val="21"/>
+          <w:szCs w:val="21"/>
+          <w:lang w:eastAsia="ru-RU"/>
+        </w:rPr>
+      </w:pPr>
+      <w:r>
+        <w:rPr>
+          <w:rFonts w:ascii="Helvetica" w:eastAsia="Times New Roman" w:hAnsi="Helvetica" w:cs="Helvetica"/>
+          <w:b/>
+          <w:bCs/>
+          <w:color w:val="822000"/>
+          <w:sz w:val="21"/>
+          <w:szCs w:val="21"/>
+          <w:lang w:eastAsia="ru-RU"/>
+        </w:rPr>
+        <w:t>STR</w:t>
+      </w:r>
+    </w:p>
+    <w:p>
+      <w:pPr>
+        <w:pStyle w:val="a7"/>
+        <w:numPr>
+          <w:ilvl w:val="0"/>
+          <w:numId w:val="8"/>
+        </w:numPr>
+        <w:shd w:val="clear" w:color="auto" w:fill="FFFFFF"/>
+        <w:spacing w:after="0" w:line="240" w:lineRule="auto"/>
+        <w:jc w:val="center"/>
+        <w:rPr>
+          <w:rFonts w:ascii="Helvetica" w:eastAsia="Times New Roman" w:hAnsi="Helvetica" w:cs="Helvetica"/>
+          <w:color w:val="822000"/>
+          <w:sz w:val="21"/>
+          <w:szCs w:val="21"/>
+          <w:lang w:eastAsia="ru-RU"/>
+        </w:rPr>
+      </w:pPr>
+      <w:r>
+        <w:rPr>
+          <w:rFonts w:ascii="Helvetica" w:eastAsia="Times New Roman" w:hAnsi="Helvetica" w:cs="Helvetica"/>
+          <w:color w:val="822000"/>
+          <w:sz w:val="21"/>
+          <w:szCs w:val="21"/>
+          <w:lang w:eastAsia="ru-RU"/>
+        </w:rPr>
+        <w:t>11 (+0)</w:t>
+      </w:r>
+    </w:p>
+    <w:p>
+      <w:pPr>
+        <w:pStyle w:val="a7"/>
+        <w:numPr>
+          <w:ilvl w:val="0"/>
+          <w:numId w:val="8"/>
+        </w:numPr>
+        <w:shd w:val="clear" w:color="auto" w:fill="FFFFFF"/>
+        <w:spacing w:after="0" w:line="240" w:lineRule="auto"/>
+        <w:jc w:val="center"/>
+        <w:rPr>
+          <w:rFonts w:ascii="Helvetica" w:eastAsia="Times New Roman" w:hAnsi="Helvetica" w:cs="Helvetica"/>
+          <w:b/>
+          <w:bCs/>
+          <w:color w:val="822000"/>
+          <w:sz w:val="21"/>
+          <w:szCs w:val="21"/>
+          <w:lang w:eastAsia="ru-RU"/>
+        </w:rPr>
+      </w:pPr>
+      <w:r>
+        <w:rPr>
+          <w:rFonts w:ascii="Helvetica" w:eastAsia="Times New Roman" w:hAnsi="Helvetica" w:cs="Helvetica"/>
+          <w:b/>
+          <w:bCs/>
+          <w:color w:val="822000"/>
+          <w:sz w:val="21"/>
+          <w:szCs w:val="21"/>
+          <w:lang w:eastAsia="ru-RU"/>
+        </w:rPr>
+        <w:t>DEX</w:t>
+      </w:r>
+    </w:p>
+    <w:p>
+      <w:pPr>
+        <w:pStyle w:val="a7"/>
+        <w:numPr>
+          <w:ilvl w:val="0"/>
+          <w:numId w:val="8"/>
+        </w:numPr>
+        <w:shd w:val="clear" w:color="auto" w:fill="FFFFFF"/>
+        <w:spacing w:after="0" w:line="240" w:lineRule="auto"/>
+        <w:jc w:val="center"/>
+        <w:rPr>
+          <w:rFonts w:ascii="Helvetica" w:eastAsia="Times New Roman" w:hAnsi="Helvetica" w:cs="Helvetica"/>
+          <w:color w:val="822000"/>
+          <w:sz w:val="21"/>
+          <w:szCs w:val="21"/>
+          <w:lang w:eastAsia="ru-RU"/>
+        </w:rPr>
+      </w:pPr>
+      <w:r>
+        <w:rPr>
+          <w:rFonts w:ascii="Helvetica" w:eastAsia="Times New Roman" w:hAnsi="Helvetica" w:cs="Helvetica"/>
+          <w:color w:val="822000"/>
+          <w:sz w:val="21"/>
+          <w:szCs w:val="21"/>
+          <w:lang w:eastAsia="ru-RU"/>
+        </w:rPr>
+        <w:t>16 (+3)</w:t>
+      </w:r>
+    </w:p>
+    <w:p>
+      <w:pPr>
+        <w:pStyle w:val="a7"/>
+        <w:numPr>
+          <w:ilvl w:val="0"/>
+          <w:numId w:val="8"/>
+        </w:numPr>
+        <w:shd w:val="clear" w:color="auto" w:fill="FFFFFF"/>
+        <w:spacing w:after="0" w:line="240" w:lineRule="auto"/>
+        <w:jc w:val="center"/>
+        <w:rPr>
+          <w:rFonts w:ascii="Helvetica" w:eastAsia="Times New Roman" w:hAnsi="Helvetica" w:cs="Helvetica"/>
+          <w:b/>
+          <w:bCs/>
+          <w:color w:val="822000"/>
+          <w:sz w:val="21"/>
+          <w:szCs w:val="21"/>
+          <w:lang w:eastAsia="ru-RU"/>
+        </w:rPr>
+      </w:pPr>
+      <w:r>
+        <w:rPr>
+          <w:rFonts w:ascii="Helvetica" w:eastAsia="Times New Roman" w:hAnsi="Helvetica" w:cs="Helvetica"/>
+          <w:b/>
+          <w:bCs/>
+          <w:color w:val="822000"/>
+          <w:sz w:val="21"/>
+          <w:szCs w:val="21"/>
+          <w:lang w:eastAsia="ru-RU"/>
+        </w:rPr>
+        <w:t>CON</w:t>
+      </w:r>
+    </w:p>
+    <w:p>
+      <w:pPr>
+        <w:pStyle w:val="a7"/>
+        <w:numPr>
+          <w:ilvl w:val="0"/>
+          <w:numId w:val="8"/>
+        </w:numPr>
+        <w:shd w:val="clear" w:color="auto" w:fill="FFFFFF"/>
+        <w:spacing w:after="0" w:line="240" w:lineRule="auto"/>
+        <w:jc w:val="center"/>
+        <w:rPr>
+          <w:rFonts w:ascii="Helvetica" w:eastAsia="Times New Roman" w:hAnsi="Helvetica" w:cs="Helvetica"/>
+          <w:color w:val="822000"/>
+          <w:sz w:val="21"/>
+          <w:szCs w:val="21"/>
+          <w:lang w:eastAsia="ru-RU"/>
+        </w:rPr>
+      </w:pPr>
+      <w:r>
+        <w:rPr>
+          <w:rFonts w:ascii="Helvetica" w:eastAsia="Times New Roman" w:hAnsi="Helvetica" w:cs="Helvetica"/>
+          <w:color w:val="822000"/>
+          <w:sz w:val="21"/>
+          <w:szCs w:val="21"/>
+          <w:lang w:eastAsia="ru-RU"/>
+        </w:rPr>
+        <w:t>14 (+2)</w:t>
+      </w:r>
+    </w:p>
+    <w:p>
+      <w:pPr>
+        <w:pStyle w:val="a7"/>
+        <w:numPr>
+          <w:ilvl w:val="0"/>
+          <w:numId w:val="8"/>
+        </w:numPr>
+        <w:shd w:val="clear" w:color="auto" w:fill="FFFFFF"/>
+        <w:spacing w:after="0" w:line="240" w:lineRule="auto"/>
+        <w:jc w:val="center"/>
+        <w:rPr>
+          <w:rFonts w:ascii="Helvetica" w:eastAsia="Times New Roman" w:hAnsi="Helvetica" w:cs="Helvetica"/>
+          <w:b/>
+          <w:bCs/>
+          <w:color w:val="822000"/>
+          <w:sz w:val="21"/>
+          <w:szCs w:val="21"/>
+          <w:lang w:eastAsia="ru-RU"/>
+        </w:rPr>
+      </w:pPr>
+      <w:r>
+        <w:rPr>
+          <w:rFonts w:ascii="Helvetica" w:eastAsia="Times New Roman" w:hAnsi="Helvetica" w:cs="Helvetica"/>
+          <w:b/>
+          <w:bCs/>
+          <w:color w:val="822000"/>
+          <w:sz w:val="21"/>
+          <w:szCs w:val="21"/>
+          <w:lang w:eastAsia="ru-RU"/>
+        </w:rPr>
+        <w:t>INT</w:t>
+      </w:r>
+    </w:p>
+    <w:p>
+      <w:pPr>
+        <w:pStyle w:val="a7"/>
+        <w:numPr>
+          <w:ilvl w:val="0"/>
+          <w:numId w:val="8"/>
+        </w:numPr>
+        <w:shd w:val="clear" w:color="auto" w:fill="FFFFFF"/>
+        <w:spacing w:after="0" w:line="240" w:lineRule="auto"/>
+        <w:jc w:val="center"/>
+        <w:rPr>
+          <w:rFonts w:ascii="Helvetica" w:eastAsia="Times New Roman" w:hAnsi="Helvetica" w:cs="Helvetica"/>
+          <w:color w:val="822000"/>
+          <w:sz w:val="21"/>
+          <w:szCs w:val="21"/>
+          <w:lang w:eastAsia="ru-RU"/>
+        </w:rPr>
+      </w:pPr>
+      <w:r>
+        <w:rPr>
+          <w:rFonts w:ascii="Helvetica" w:eastAsia="Times New Roman" w:hAnsi="Helvetica" w:cs="Helvetica"/>
+          <w:color w:val="822000"/>
+          <w:sz w:val="21"/>
+          <w:szCs w:val="21"/>
+          <w:lang w:eastAsia="ru-RU"/>
+        </w:rPr>
+        <w:t>13 (+1)</w:t>
+      </w:r>
+    </w:p>
+    <w:p>
+      <w:pPr>
+        <w:pStyle w:val="a7"/>
+        <w:numPr>
+          <w:ilvl w:val="0"/>
+          <w:numId w:val="8"/>
+        </w:numPr>
+        <w:shd w:val="clear" w:color="auto" w:fill="FFFFFF"/>
+        <w:spacing w:after="0" w:line="240" w:lineRule="auto"/>
+        <w:jc w:val="center"/>
+        <w:rPr>
+          <w:rFonts w:ascii="Helvetica" w:eastAsia="Times New Roman" w:hAnsi="Helvetica" w:cs="Helvetica"/>
+          <w:b/>
+          <w:bCs/>
+          <w:color w:val="822000"/>
+          <w:sz w:val="21"/>
+          <w:szCs w:val="21"/>
+          <w:lang w:eastAsia="ru-RU"/>
+        </w:rPr>
+      </w:pPr>
+      <w:r>
+        <w:rPr>
+          <w:rFonts w:ascii="Helvetica" w:eastAsia="Times New Roman" w:hAnsi="Helvetica" w:cs="Helvetica"/>
+          <w:b/>
+          <w:bCs/>
+          <w:color w:val="822000"/>
+          <w:sz w:val="21"/>
+          <w:szCs w:val="21"/>
+          <w:lang w:eastAsia="ru-RU"/>
+        </w:rPr>
+        <w:t>WIS</w:t>
+      </w:r>
+    </w:p>
+    <w:p>
+      <w:pPr>
+        <w:pStyle w:val="a7"/>
+        <w:numPr>
+          <w:ilvl w:val="0"/>
+          <w:numId w:val="8"/>
+        </w:numPr>
+        <w:shd w:val="clear" w:color="auto" w:fill="FFFFFF"/>
+        <w:spacing w:after="0" w:line="240" w:lineRule="auto"/>
+        <w:jc w:val="center"/>
+        <w:rPr>
+          <w:rFonts w:ascii="Helvetica" w:eastAsia="Times New Roman" w:hAnsi="Helvetica" w:cs="Helvetica"/>
+          <w:color w:val="822000"/>
+          <w:sz w:val="21"/>
+          <w:szCs w:val="21"/>
+          <w:lang w:eastAsia="ru-RU"/>
+        </w:rPr>
+      </w:pPr>
+      <w:r>
+        <w:rPr>
+          <w:rFonts w:ascii="Helvetica" w:eastAsia="Times New Roman" w:hAnsi="Helvetica" w:cs="Helvetica"/>
+          <w:color w:val="822000"/>
+          <w:sz w:val="21"/>
+          <w:szCs w:val="21"/>
+          <w:lang w:eastAsia="ru-RU"/>
+        </w:rPr>
+        <w:t>11 (+0)</w:t>
+      </w:r>
+    </w:p>
+    <w:p>
+      <w:pPr>
+        <w:pStyle w:val="a7"/>
+        <w:numPr>
+          <w:ilvl w:val="0"/>
+          <w:numId w:val="8"/>
+        </w:numPr>
+        <w:shd w:val="clear" w:color="auto" w:fill="FFFFFF"/>
+        <w:spacing w:after="0" w:line="240" w:lineRule="auto"/>
+        <w:jc w:val="center"/>
+        <w:rPr>
+          <w:rFonts w:ascii="Helvetica" w:eastAsia="Times New Roman" w:hAnsi="Helvetica" w:cs="Helvetica"/>
+          <w:b/>
+          <w:bCs/>
+          <w:color w:val="822000"/>
+          <w:sz w:val="21"/>
+          <w:szCs w:val="21"/>
+          <w:lang w:eastAsia="ru-RU"/>
+        </w:rPr>
+      </w:pPr>
+      <w:r>
+        <w:rPr>
+          <w:rFonts w:ascii="Helvetica" w:eastAsia="Times New Roman" w:hAnsi="Helvetica" w:cs="Helvetica"/>
+          <w:b/>
+          <w:bCs/>
+          <w:color w:val="822000"/>
+          <w:sz w:val="21"/>
+          <w:szCs w:val="21"/>
+          <w:lang w:eastAsia="ru-RU"/>
+        </w:rPr>
+        <w:t>CHA</w:t>
+      </w:r>
+    </w:p>
+    <w:p>
+      <w:pPr>
+        <w:pStyle w:val="a7"/>
+        <w:numPr>
+          <w:ilvl w:val="0"/>
+          <w:numId w:val="8"/>
+        </w:numPr>
+        <w:shd w:val="clear" w:color="auto" w:fill="FFFFFF"/>
+        <w:spacing w:after="0" w:line="240" w:lineRule="auto"/>
+        <w:jc w:val="center"/>
+        <w:rPr>
+          <w:rFonts w:ascii="Helvetica" w:eastAsia="Times New Roman" w:hAnsi="Helvetica" w:cs="Helvetica"/>
+          <w:color w:val="822000"/>
+          <w:sz w:val="21"/>
+          <w:szCs w:val="21"/>
+          <w:lang w:eastAsia="ru-RU"/>
+        </w:rPr>
+      </w:pPr>
+      <w:r>
+        <w:rPr>
+          <w:rFonts w:ascii="Helvetica" w:eastAsia="Times New Roman" w:hAnsi="Helvetica" w:cs="Helvetica"/>
+          <w:color w:val="822000"/>
+          <w:sz w:val="21"/>
+          <w:szCs w:val="21"/>
+          <w:lang w:eastAsia="ru-RU"/>
+        </w:rPr>
+        <w:t>10 (+0)</w:t>
+      </w:r>
+    </w:p>
+    <w:p>
+      <w:pPr>
+        <w:pStyle w:val="a7"/>
+        <w:numPr>
+          <w:ilvl w:val="0"/>
+          <w:numId w:val="8"/>
+        </w:numPr>
+        <w:shd w:val="clear" w:color="auto" w:fill="FFFFFF"/>
+        <w:spacing w:after="0" w:line="240" w:lineRule="auto"/>
+        <w:rPr>
+          <w:rFonts w:ascii="Helvetica" w:eastAsia="Times New Roman" w:hAnsi="Helvetica" w:cs="Helvetica"/>
+          <w:color w:val="000000"/>
+          <w:sz w:val="23"/>
+          <w:szCs w:val="23"/>
+          <w:lang w:eastAsia="ru-RU"/>
+        </w:rPr>
+      </w:pPr>
+      <w:r>
+        <w:rPr>
+          <w:noProof/>
+          <w:lang w:eastAsia="ru-RU"/>
+        </w:rPr>
+        <mc:AlternateContent>
+          <mc:Choice Requires="wps">
+            <w:drawing>
+              <wp:inline distT="0" distB="0" distL="0" distR="0" wp14:anchorId="2BA2869A" wp14:editId="3A1FB56C">
+                <wp:extent cx="307340" cy="307340"/>
+                <wp:effectExtent l="0" t="0" r="0" b="0"/>
+                <wp:docPr id="2" name="Прямоугольник 2" descr="https://media-waterdeep.cursecdn.com/file-attachments/0/579/stat-block-header-bar.svg"/>
+                <wp:cNvGraphicFramePr>
+                  <a:graphicFrameLocks xmlns:a="http://schemas.openxmlformats.org/drawingml/2006/main" noChangeAspect="1"/>
+                </wp:cNvGraphicFramePr>
+                <a:graphic xmlns:a="http://schemas.openxmlformats.org/drawingml/2006/main">
+                  <a:graphicData uri="http://schemas.microsoft.com/office/word/2010/wordprocessingShape">
+                    <wps:wsp>
+                      <wps:cNvSpPr>
+                        <a:spLocks noChangeAspect="1" noChangeArrowheads="1"/>
+                      </wps:cNvSpPr>
+                      <wps:spPr bwMode="auto">
+                        <a:xfrm>
+                          <a:off x="0" y="0"/>
+                          <a:ext cx="307340" cy="307340"/>
+                        </a:xfrm>
+                        <a:prstGeom prst="rect">
+                          <a:avLst/>
+                        </a:prstGeom>
+                        <a:noFill/>
+                        <a:ln>
+                          <a:noFill/>
+                        </a:ln>
+                        <a:extLst>
+                          <a:ext uri="{909E8E84-426E-40DD-AFC4-6F175D3DCCD1}">
+                            <a14:hiddenFill xmlns:a14="http://schemas.microsoft.com/office/drawing/2010/main">
+                              <a:solidFill>
+                                <a:srgbClr val="FFFFFF"/>
+                              </a:solidFill>
+                            </a14:hiddenFill>
+                          </a:ext>
+                          <a:ext uri="{91240B29-F687-4F45-9708-019B960494DF}">
+                            <a14:hiddenLine xmlns:a14="http://schemas.microsoft.com/office/drawing/2010/main" w="9525">
+                              <a:solidFill>
+                                <a:srgbClr val="000000"/>
+                              </a:solidFill>
+                              <a:miter lim="800000"/>
+                              <a:headEnd/>
+                              <a:tailEnd/>
+                            </a14:hiddenLine>
+                          </a:ext>
+                        </a:extLst>
+                      </wps:spPr>
+                      <wps:bodyPr rot="0" vert="horz" wrap="square" lIns="91440" tIns="45720" rIns="91440" bIns="45720" anchor="t" anchorCtr="0" upright="1">
+                        <a:noAutofit/>
+                      </wps:bodyPr>
+                    </wps:wsp>
+                  </a:graphicData>
+                </a:graphic>
+              </wp:inline>
+            </w:drawing>
+          </mc:Choice>
+          <mc:Fallback>
+            <w:pict>
+              <v:rect w14:anchorId="1FA3E793" id="Прямоугольник 2" o:spid="_x0000_s1026" alt="https://media-waterdeep.cursecdn.com/file-attachments/0/579/stat-block-header-bar.svg" style="width:24.2pt;height:24.2pt;visibility:visible;mso-wrap-style:square;mso-left-percent:-10001;mso-top-percent:-10001;mso-position-horizontal:absolute;mso-position-horizontal-relative:char;mso-position-vertical:absolute;mso-position-vertical-relative:line;mso-left-percent:-10001;mso-top-percent:-10001;v-text-anchor:top" o:gfxdata="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" filled="f" stroked="f">
+                <o:lock v:ext="edit" aspectratio="t"/>
+                <w10:anchorlock/>
+              </v:rect>
+            </w:pict>
+          </mc:Fallback>
+        </mc:AlternateContent>
+      </w:r>
+    </w:p>
+    <w:p>
+      <w:pPr>
+        <w:pStyle w:val="a7"/>
+        <w:numPr>
+          <w:ilvl w:val="0"/>
+          <w:numId w:val="8"/>
+        </w:numPr>
+        <w:shd w:val="clear" w:color="auto" w:fill="FFFFFF"/>
+        <w:spacing w:before="75" w:after="75" w:line="240" w:lineRule="auto"/>
+        <w:rPr>
+          <w:rFonts w:ascii="Helvetica" w:eastAsia="Times New Roman" w:hAnsi="Helvetica" w:cs="Helvetica"/>
+          <w:color w:val="822000"/>
+          <w:sz w:val="23"/>
+          <w:szCs w:val="23"/>
+          <w:lang w:eastAsia="ru-RU"/>
+        </w:rPr>
+      </w:pPr>
+      <w:r>
+        <w:rPr>
+          <w:rFonts w:ascii="Helvetica" w:eastAsia="Times New Roman" w:hAnsi="Helvetica" w:cs="Helvetica"/>
+          <w:b/>
+          <w:bCs/>
+          <w:color w:val="822000"/>
+          <w:sz w:val="23"/>
+          <w:szCs w:val="23"/>
+          <w:lang w:eastAsia="ru-RU"/>
+        </w:rPr>
+        <w:t>Saving Throws</w:t>
+      </w:r>
+      <w:r>
+        <w:rPr>
+          <w:rFonts w:ascii="Helvetica" w:eastAsia="Times New Roman" w:hAnsi="Helvetica" w:cs="Helvetica"/>
+          <w:color w:val="822000"/>
+          <w:sz w:val="23"/>
+          <w:szCs w:val="23"/>
+          <w:lang w:eastAsia="ru-RU"/>
+        </w:rPr>
+        <w:t> DEX +6, INT +4</w:t>
+      </w:r>
+    </w:p>
+    <w:p>
+      <w:pPr>
+        <w:pStyle w:val="a7"/>
+        <w:numPr>
+          <w:ilvl w:val="0"/>
+          <w:numId w:val="8"/>
+        </w:numPr>
+        <w:shd w:val="clear" w:color="auto" w:fill="FFFFFF"/>
+        <w:spacing w:before="75" w:after="75" w:line="240" w:lineRule="auto"/>
+        <w:rPr>
+          <w:rFonts w:ascii="Helvetica" w:eastAsia="Times New Roman" w:hAnsi="Helvetica" w:cs="Helvetica"/>
+          <w:color w:val="822000"/>
+          <w:sz w:val="23"/>
+          <w:szCs w:val="23"/>
+          <w:lang w:val="en-US" w:eastAsia="ru-RU"/>
+        </w:rPr>
+      </w:pPr>
+      <w:r>
+        <w:rPr>
+          <w:rFonts w:ascii="Helvetica" w:eastAsia="Times New Roman" w:hAnsi="Helvetica" w:cs="Helvetica"/>
+          <w:b/>
+          <w:bCs/>
+          <w:color w:val="822000"/>
+          <w:sz w:val="23"/>
+          <w:szCs w:val="23"/>
+          <w:lang w:val="en-US" w:eastAsia="ru-RU"/>
+        </w:rPr>
+        <w:t>Skills</w:t>
+      </w:r>
+      <w:r>
+        <w:rPr>
+          <w:rFonts w:ascii="Helvetica" w:eastAsia="Times New Roman" w:hAnsi="Helvetica" w:cs="Helvetica"/>
+          <w:color w:val="822000"/>
+          <w:sz w:val="23"/>
+          <w:szCs w:val="23"/>
+          <w:lang w:val="en-US" w:eastAsia="ru-RU"/>
+        </w:rPr>
+        <w:t> </w:t>
+      </w:r>
+      <w:hyperlink r:id="rId6" w:anchor="Acrobatics" w:history="1">
+        <w:r>
+          <w:rPr>
+            <w:rFonts w:ascii="Helvetica" w:eastAsia="Times New Roman" w:hAnsi="Helvetica" w:cs="Helvetica"/>
+            <w:color w:val="0000FF"/>
+            <w:sz w:val="23"/>
+            <w:szCs w:val="23"/>
+            <w:u w:val="single"/>
+            <w:lang w:val="en-US" w:eastAsia="ru-RU"/>
+          </w:rPr>
+          <w:t>Acrobatics</w:t>
+        </w:r>
+      </w:hyperlink>
+      <w:r>
+        <w:rPr>
+          <w:rFonts w:ascii="Helvetica" w:eastAsia="Times New Roman" w:hAnsi="Helvetica" w:cs="Helvetica"/>
+          <w:color w:val="822000"/>
+          <w:sz w:val="23"/>
+          <w:szCs w:val="23"/>
+          <w:lang w:val="en-US" w:eastAsia="ru-RU"/>
+        </w:rPr>
+        <w:t> +6, </w:t>
+      </w:r>
+      <w:hyperlink r:id="rId7" w:anchor="Deception" w:history="1">
+        <w:r>
+          <w:rPr>
+            <w:rFonts w:ascii="Helvetica" w:eastAsia="Times New Roman" w:hAnsi="Helvetica" w:cs="Helvetica"/>
+            <w:color w:val="0000FF"/>
+            <w:sz w:val="23"/>
+            <w:szCs w:val="23"/>
+            <w:u w:val="single"/>
+            <w:lang w:val="en-US" w:eastAsia="ru-RU"/>
+          </w:rPr>
+          <w:t>Deception</w:t>
+        </w:r>
+      </w:hyperlink>
+      <w:r>
+        <w:rPr>
+          <w:rFonts w:ascii="Helvetica" w:eastAsia="Times New Roman" w:hAnsi="Helvetica" w:cs="Helvetica"/>
+          <w:color w:val="822000"/>
+          <w:sz w:val="23"/>
+          <w:szCs w:val="23"/>
+          <w:lang w:val="en-US" w:eastAsia="ru-RU"/>
+        </w:rPr>
+        <w:t> +3, </w:t>
+      </w:r>
+      <w:hyperlink r:id="rId8" w:anchor="Perception" w:history="1">
+        <w:r>
+          <w:rPr>
+            <w:rFonts w:ascii="Helvetica" w:eastAsia="Times New Roman" w:hAnsi="Helvetica" w:cs="Helvetica"/>
+            <w:color w:val="0000FF"/>
+            <w:sz w:val="23"/>
+            <w:szCs w:val="23"/>
+            <w:u w:val="single"/>
+            <w:lang w:val="en-US" w:eastAsia="ru-RU"/>
+          </w:rPr>
+          <w:t>Perception</w:t>
+        </w:r>
+      </w:hyperlink>
+      <w:r>
+        <w:rPr>
+          <w:rFonts w:ascii="Helvetica" w:eastAsia="Times New Roman" w:hAnsi="Helvetica" w:cs="Helvetica"/>
+          <w:color w:val="822000"/>
+          <w:sz w:val="23"/>
+          <w:szCs w:val="23"/>
+          <w:lang w:val="en-US" w:eastAsia="ru-RU"/>
+        </w:rPr>
+        <w:t> +3, </w:t>
+      </w:r>
+      <w:hyperlink r:id="rId9" w:anchor="Stealth" w:history="1">
+        <w:r>
+          <w:rPr>
+            <w:rFonts w:ascii="Helvetica" w:eastAsia="Times New Roman" w:hAnsi="Helvetica" w:cs="Helvetica"/>
+            <w:color w:val="0000FF"/>
+            <w:sz w:val="23"/>
+            <w:szCs w:val="23"/>
+            <w:u w:val="single"/>
+            <w:lang w:val="en-US" w:eastAsia="ru-RU"/>
+          </w:rPr>
+          <w:t>Stealth</w:t>
+        </w:r>
+      </w:hyperlink>
+      <w:r>
+        <w:rPr>
+          <w:rFonts w:ascii="Helvetica" w:eastAsia="Times New Roman" w:hAnsi="Helvetica" w:cs="Helvetica"/>
+          <w:color w:val="822000"/>
+          <w:sz w:val="23"/>
+          <w:szCs w:val="23"/>
+          <w:lang w:val="en-US" w:eastAsia="ru-RU"/>
+        </w:rPr>
+        <w:t> +</w:t>
+      </w:r>
+      <w:r>
+        <w:rPr>
+          <w:rFonts w:ascii="Helvetica" w:eastAsia="Times New Roman" w:hAnsi="Helvetica" w:cs="Helvetica"/>
+          <w:color w:val="822000"/>
+          <w:sz w:val="23"/>
+          <w:szCs w:val="23"/>
+          <w:lang w:val="en-US" w:eastAsia="ru-RU"/>
+        </w:rPr>
+        <w:t>6</w:t>
+      </w:r>
+    </w:p>
+    <w:p>
+      <w:pPr>
+        <w:pStyle w:val="a7"/>
+        <w:numPr>
+          <w:ilvl w:val="0"/>
+          <w:numId w:val="8"/>
+        </w:numPr>
+        <w:shd w:val="clear" w:color="auto" w:fill="FFFFFF"/>
+        <w:spacing w:before="75" w:after="75" w:line="240" w:lineRule="auto"/>
+        <w:rPr>
+          <w:rFonts w:ascii="Helvetica" w:eastAsia="Times New Roman" w:hAnsi="Helvetica" w:cs="Helvetica"/>
+          <w:color w:val="822000"/>
+          <w:sz w:val="23"/>
+          <w:szCs w:val="23"/>
+          <w:lang w:eastAsia="ru-RU"/>
+        </w:rPr>
+      </w:pPr>
+      <w:r>
+        <w:rPr>
+          <w:rFonts w:ascii="Helvetica" w:eastAsia="Times New Roman" w:hAnsi="Helvetica" w:cs="Helvetica"/>
+          <w:b/>
+          <w:bCs/>
+          <w:color w:val="822000"/>
+          <w:sz w:val="23"/>
+          <w:szCs w:val="23"/>
+          <w:lang w:eastAsia="ru-RU"/>
+        </w:rPr>
+        <w:t>Damage Resistances</w:t>
+      </w:r>
+      <w:r>
+        <w:rPr>
+          <w:rFonts w:ascii="Helvetica" w:eastAsia="Times New Roman" w:hAnsi="Helvetica" w:cs="Helvetica"/>
+          <w:color w:val="822000"/>
+          <w:sz w:val="23"/>
+          <w:szCs w:val="23"/>
+          <w:lang w:eastAsia="ru-RU"/>
+        </w:rPr>
+        <w:t> Poison</w:t>
+      </w:r>
+    </w:p>
+    <w:p>
+      <w:pPr>
+        <w:pStyle w:val="a7"/>
+        <w:numPr>
+          <w:ilvl w:val="0"/>
+          <w:numId w:val="8"/>
+        </w:numPr>
+        <w:shd w:val="clear" w:color="auto" w:fill="FFFFFF"/>
+        <w:spacing w:before="75" w:after="75" w:line="240" w:lineRule="auto"/>
+        <w:rPr>
+          <w:rFonts w:ascii="Helvetica" w:eastAsia="Times New Roman" w:hAnsi="Helvetica" w:cs="Helvetica"/>
+          <w:color w:val="822000"/>
+          <w:sz w:val="23"/>
+          <w:szCs w:val="23"/>
+          <w:lang w:eastAsia="ru-RU"/>
+        </w:rPr>
+      </w:pPr>
+      <w:r>
+        <w:rPr>
+          <w:rFonts w:ascii="Helvetica" w:eastAsia="Times New Roman" w:hAnsi="Helvetica" w:cs="Helvetica"/>
+          <w:b/>
+          <w:bCs/>
+          <w:color w:val="822000"/>
+          <w:sz w:val="23"/>
+          <w:szCs w:val="23"/>
+          <w:lang w:eastAsia="ru-RU"/>
+        </w:rPr>
+        <w:t>Senses</w:t>
+      </w:r>
+      <w:r>
+        <w:rPr>
+          <w:rFonts w:ascii="Helvetica" w:eastAsia="Times New Roman" w:hAnsi="Helvetica" w:cs="Helvetica"/>
+          <w:color w:val="822000"/>
+          <w:sz w:val="23"/>
+          <w:szCs w:val="23"/>
+          <w:lang w:eastAsia="ru-RU"/>
+        </w:rPr>
+        <w:t> Passive Perception 13</w:t>
+      </w:r>
+    </w:p>
+    <w:p>
+      <w:pPr>
+        <w:pStyle w:val="a7"/>
+        <w:numPr>
+          <w:ilvl w:val="0"/>
+          <w:numId w:val="8"/>
+        </w:numPr>
+        <w:shd w:val="clear" w:color="auto" w:fill="FFFFFF"/>
+        <w:spacing w:before="75" w:after="75" w:line="240" w:lineRule="auto"/>
+        <w:rPr>
+          <w:rFonts w:ascii="Helvetica" w:eastAsia="Times New Roman" w:hAnsi="Helvetica" w:cs="Helvetica"/>
+          <w:color w:val="822000"/>
+          <w:sz w:val="23"/>
+          <w:szCs w:val="23"/>
+          <w:lang w:val="en-US" w:eastAsia="ru-RU"/>
+        </w:rPr>
+      </w:pPr>
+      <w:r>
+        <w:rPr>
+          <w:rFonts w:ascii="Helvetica" w:eastAsia="Times New Roman" w:hAnsi="Helvetica" w:cs="Helvetica"/>
+          <w:b/>
+          <w:bCs/>
+          <w:color w:val="822000"/>
+          <w:sz w:val="23"/>
+          <w:szCs w:val="23"/>
+          <w:lang w:val="en-US" w:eastAsia="ru-RU"/>
+        </w:rPr>
+        <w:t>Languages</w:t>
+      </w:r>
+      <w:r>
+        <w:rPr>
+          <w:rFonts w:ascii="Helvetica" w:eastAsia="Times New Roman" w:hAnsi="Helvetica" w:cs="Helvetica"/>
+          <w:color w:val="822000"/>
+          <w:sz w:val="23"/>
+          <w:szCs w:val="23"/>
+          <w:lang w:val="en-US" w:eastAsia="ru-RU"/>
+        </w:rPr>
+        <w:t> Thieves' cant plus any two languages</w:t>
+      </w:r>
+    </w:p>
+    <w:p>
+      <w:pPr>
+        <w:pStyle w:val="a7"/>
+        <w:numPr>
+          <w:ilvl w:val="0"/>
+          <w:numId w:val="8"/>
+        </w:numPr>
+        <w:shd w:val="clear" w:color="auto" w:fill="FFFFFF"/>
+        <w:spacing w:before="75" w:after="75" w:line="240" w:lineRule="auto"/>
+        <w:rPr>
+          <w:rFonts w:ascii="Helvetica" w:eastAsia="Times New Roman" w:hAnsi="Helvetica" w:cs="Helvetica"/>
+          <w:color w:val="822000"/>
+          <w:sz w:val="23"/>
+          <w:szCs w:val="23"/>
+          <w:lang w:eastAsia="ru-RU"/>
+        </w:rPr>
+      </w:pPr>
+      <w:r>
+        <w:rPr>
+          <w:rFonts w:ascii="Helvetica" w:eastAsia="Times New Roman" w:hAnsi="Helvetica" w:cs="Helvetica"/>
+          <w:b/>
+          <w:bCs/>
+          <w:color w:val="822000"/>
+          <w:sz w:val="23"/>
+          <w:szCs w:val="23"/>
+          <w:lang w:eastAsia="ru-RU"/>
+        </w:rPr>
+        <w:t>Challenge</w:t>
+      </w:r>
+      <w:r>
+        <w:rPr>
+          <w:rFonts w:ascii="Helvetica" w:eastAsia="Times New Roman" w:hAnsi="Helvetica" w:cs="Helvetica"/>
+          <w:color w:val="822000"/>
+          <w:sz w:val="23"/>
+          <w:szCs w:val="23"/>
+          <w:lang w:eastAsia="ru-RU"/>
+        </w:rPr>
+        <w:t> </w:t>
+      </w:r>
+      <w:r>
+        <w:rPr>
+          <w:rFonts w:ascii="Helvetica" w:eastAsia="Times New Roman" w:hAnsi="Helvetica" w:cs="Helvetica"/>
+          <w:color w:val="822000"/>
+          <w:sz w:val="23"/>
+          <w:szCs w:val="23"/>
+          <w:lang w:val="en-US" w:eastAsia="ru-RU"/>
+        </w:rPr>
+        <w:t>4</w:t>
+      </w:r>
+      <w:bookmarkStart w:id="1" w:name="_GoBack"/>
+      <w:bookmarkEnd w:id="1"/>
+      <w:r>
+        <w:rPr>
+          <w:rFonts w:ascii="Helvetica" w:eastAsia="Times New Roman" w:hAnsi="Helvetica" w:cs="Helvetica"/>
+          <w:color w:val="822000"/>
+          <w:sz w:val="23"/>
+          <w:szCs w:val="23"/>
+          <w:lang w:eastAsia="ru-RU"/>
+        </w:rPr>
+        <w:t xml:space="preserve"> (3,900 XP)</w:t>
+      </w:r>
+    </w:p>
+    <w:p>
+      <w:pPr>
+        <w:pStyle w:val="a7"/>
+        <w:numPr>
+          <w:ilvl w:val="0"/>
+          <w:numId w:val="8"/>
+        </w:numPr>
+        <w:shd w:val="clear" w:color="auto" w:fill="FFFFFF"/>
+        <w:spacing w:after="0" w:line="240" w:lineRule="auto"/>
+        <w:rPr>
+          <w:rFonts w:ascii="Helvetica" w:eastAsia="Times New Roman" w:hAnsi="Helvetica" w:cs="Helvetica"/>
+          <w:color w:val="000000"/>
+          <w:sz w:val="23"/>
+          <w:szCs w:val="23"/>
+          <w:lang w:eastAsia="ru-RU"/>
+        </w:rPr>
+      </w:pPr>
+      <w:r>
+        <w:rPr>
+          <w:noProof/>
+          <w:lang w:eastAsia="ru-RU"/>
+        </w:rPr>
+        <mc:AlternateContent>
+          <mc:Choice Requires="wps">
+            <w:drawing>
+              <wp:inline distT="0" distB="0" distL="0" distR="0" wp14:anchorId="15129D49" wp14:editId="38565B16">
+                <wp:extent cx="307340" cy="307340"/>
+                <wp:effectExtent l="0" t="0" r="0" b="0"/>
+                <wp:docPr id="1" name="Прямоугольник 1" descr="https://media-waterdeep.cursecdn.com/file-attachments/0/579/stat-block-header-bar.svg"/>
+                <wp:cNvGraphicFramePr>
+                  <a:graphicFrameLocks xmlns:a="http://schemas.openxmlformats.org/drawingml/2006/main" noChangeAspect="1"/>
+                </wp:cNvGraphicFramePr>
+                <a:graphic xmlns:a="http://schemas.openxmlformats.org/drawingml/2006/main">
+                  <a:graphicData uri="http://schemas.microsoft.com/office/word/2010/wordprocessingShape">
+                    <wps:wsp>
+                      <wps:cNvSpPr>
+                        <a:spLocks noChangeAspect="1" noChangeArrowheads="1"/>
+                      </wps:cNvSpPr>
+                      <wps:spPr bwMode="auto">
+                        <a:xfrm>
+                          <a:off x="0" y="0"/>
+                          <a:ext cx="307340" cy="307340"/>
+                        </a:xfrm>
+                        <a:prstGeom prst="rect">
+                          <a:avLst/>
+                        </a:prstGeom>
+                        <a:noFill/>
+                        <a:ln>
+                          <a:noFill/>
+                        </a:ln>
+                        <a:extLst>
+                          <a:ext uri="{909E8E84-426E-40DD-AFC4-6F175D3DCCD1}">
+                            <a14:hiddenFill xmlns:a14="http://schemas.microsoft.com/office/drawing/2010/main">
+                              <a:solidFill>
+                                <a:srgbClr val="FFFFFF"/>
+                              </a:solidFill>
+                            </a14:hiddenFill>
+                          </a:ext>
+                          <a:ext uri="{91240B29-F687-4F45-9708-019B960494DF}">
+                            <a14:hiddenLine xmlns:a14="http://schemas.microsoft.com/office/drawing/2010/main" w="9525">
+                              <a:solidFill>
+                                <a:srgbClr val="000000"/>
+                              </a:solidFill>
+                              <a:miter lim="800000"/>
+                              <a:headEnd/>
+                              <a:tailEnd/>
+                            </a14:hiddenLine>
+                          </a:ext>
+                        </a:extLst>
+                      </wps:spPr>
+                      <wps:bodyPr rot="0" vert="horz" wrap="square" lIns="91440" tIns="45720" rIns="91440" bIns="45720" anchor="t" anchorCtr="0" upright="1">
+                        <a:noAutofit/>
+                      </wps:bodyPr>
+                    </wps:wsp>
+                  </a:graphicData>
+                </a:graphic>
+              </wp:inline>
+            </w:drawing>
+          </mc:Choice>
+          <mc:Fallback>
+            <w:pict>
+              <v:rect w14:anchorId="5F6FB528" id="Прямоугольник 1" o:spid="_x0000_s1026" alt="https://media-waterdeep.cursecdn.com/file-attachments/0/579/stat-block-header-bar.svg" style="width:24.2pt;height:24.2pt;visibility:visible;mso-wrap-style:square;mso-left-percent:-10001;mso-top-percent:-10001;mso-position-horizontal:absolute;mso-position-horizontal-relative:char;mso-position-vertical:absolute;mso-position-vertical-relative:line;mso-left-percent:-10001;mso-top-percent:-10001;v-text-anchor:top" o:gfxdata="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" filled="f" stroked="f">
+                <o:lock v:ext="edit" aspectratio="t"/>
+                <w10:anchorlock/>
+              </v:rect>
+            </w:pict>
+          </mc:Fallback>
+        </mc:AlternateContent>
+      </w:r>
+    </w:p>
+    <w:p>
+      <w:pPr>
+        <w:pStyle w:val="a7"/>
+        <w:numPr>
+          <w:ilvl w:val="0"/>
+          <w:numId w:val="8"/>
+        </w:numPr>
+        <w:shd w:val="clear" w:color="auto" w:fill="FFFFFF"/>
+        <w:spacing w:before="300" w:after="150" w:line="240" w:lineRule="auto"/>
+        <w:rPr>
+          <w:rFonts w:ascii="Helvetica" w:eastAsia="Times New Roman" w:hAnsi="Helvetica" w:cs="Helvetica"/>
+          <w:color w:val="000000"/>
+          <w:sz w:val="23"/>
+          <w:szCs w:val="23"/>
+          <w:lang w:val="en-US" w:eastAsia="ru-RU"/>
+        </w:rPr>
+      </w:pPr>
+      <w:r>
+        <w:rPr>
+          <w:rFonts w:ascii="Helvetica" w:eastAsia="Times New Roman" w:hAnsi="Helvetica" w:cs="Helvetica"/>
+          <w:b/>
+          <w:bCs/>
+          <w:i/>
+          <w:iCs/>
+          <w:color w:val="000000"/>
+          <w:sz w:val="23"/>
+          <w:szCs w:val="23"/>
+          <w:lang w:val="en-US" w:eastAsia="ru-RU"/>
+        </w:rPr>
+        <w:t>Assassinate.</w:t>
+      </w:r>
+      <w:r>
+        <w:rPr>
+          <w:rFonts w:ascii="Helvetica" w:eastAsia="Times New Roman" w:hAnsi="Helvetica" w:cs="Helvetica"/>
+          <w:color w:val="000000"/>
+          <w:sz w:val="23"/>
+          <w:szCs w:val="23"/>
+          <w:lang w:val="en-US" w:eastAsia="ru-RU"/>
+        </w:rPr>
+        <w:t> During its first turn, the assassin has advantage on attack rolls against any creature that hasn't taken a turn. Any hit the assassin scores against a surprised creature is a critical hit.</w:t>
+      </w:r>
+    </w:p>
+    <w:p>
+      <w:pPr>
+        <w:pStyle w:val="a7"/>
+        <w:numPr>
+          <w:ilvl w:val="0"/>
+          <w:numId w:val="8"/>
+        </w:numPr>
+        <w:shd w:val="clear" w:color="auto" w:fill="FFFFFF"/>
+        <w:spacing w:before="300" w:after="150" w:line="240" w:lineRule="auto"/>
+        <w:rPr>
+          <w:rFonts w:ascii="Helvetica" w:eastAsia="Times New Roman" w:hAnsi="Helvetica" w:cs="Helvetica"/>
+          <w:color w:val="000000"/>
+          <w:sz w:val="23"/>
+          <w:szCs w:val="23"/>
+          <w:lang w:val="en-US" w:eastAsia="ru-RU"/>
+        </w:rPr>
+      </w:pPr>
+      <w:r>
+        <w:rPr>
+          <w:rFonts w:ascii="Helvetica" w:eastAsia="Times New Roman" w:hAnsi="Helvetica" w:cs="Helvetica"/>
+          <w:b/>
+          <w:bCs/>
+          <w:i/>
+          <w:iCs/>
+          <w:color w:val="000000"/>
+          <w:sz w:val="23"/>
+          <w:szCs w:val="23"/>
+          <w:lang w:val="en-US" w:eastAsia="ru-RU"/>
+        </w:rPr>
+        <w:t>Evasion.</w:t>
+      </w:r>
+      <w:r>
+        <w:rPr>
+          <w:rFonts w:ascii="Helvetica" w:eastAsia="Times New Roman" w:hAnsi="Helvetica" w:cs="Helvetica"/>
+          <w:color w:val="000000"/>
+          <w:sz w:val="23"/>
+          <w:szCs w:val="23"/>
+          <w:lang w:val="en-US" w:eastAsia="ru-RU"/>
+        </w:rPr>
+        <w:t> If the assassin is subjected to an effect that allows it to make a Dexterity saving throw to take only half damage, the assassin instead takes no damage if it succeeds on the saving throw, and only half damage if it fails.</w:t>
+      </w:r>
+    </w:p>
+    <w:p>
+      <w:pPr>
+        <w:pStyle w:val="a7"/>
+        <w:numPr>
+          <w:ilvl w:val="0"/>
+          <w:numId w:val="8"/>
+        </w:numPr>
+        <w:shd w:val="clear" w:color="auto" w:fill="FFFFFF"/>
+        <w:spacing w:before="300" w:after="150" w:line="240" w:lineRule="auto"/>
+        <w:rPr>
+          <w:rFonts w:ascii="Helvetica" w:eastAsia="Times New Roman" w:hAnsi="Helvetica" w:cs="Helvetica"/>
+          <w:color w:val="000000"/>
+          <w:sz w:val="23"/>
+          <w:szCs w:val="23"/>
+          <w:lang w:val="en-US" w:eastAsia="ru-RU"/>
+        </w:rPr>
+      </w:pPr>
+      <w:r>
+        <w:rPr>
+          <w:rFonts w:ascii="Helvetica" w:eastAsia="Times New Roman" w:hAnsi="Helvetica" w:cs="Helvetica"/>
+          <w:b/>
+          <w:bCs/>
+          <w:i/>
+          <w:iCs/>
+          <w:color w:val="000000"/>
+          <w:sz w:val="23"/>
+          <w:szCs w:val="23"/>
+          <w:lang w:val="en-US" w:eastAsia="ru-RU"/>
+        </w:rPr>
+        <w:t>Sneak Attack.</w:t>
+      </w:r>
+      <w:r>
+        <w:rPr>
+          <w:rFonts w:ascii="Helvetica" w:eastAsia="Times New Roman" w:hAnsi="Helvetica" w:cs="Helvetica"/>
+          <w:color w:val="000000"/>
+          <w:sz w:val="23"/>
+          <w:szCs w:val="23"/>
+          <w:lang w:val="en-US" w:eastAsia="ru-RU"/>
+        </w:rPr>
+        <w:t> Once per turn, the assassin deals an extra  (</w:t>
+      </w:r>
+      <w:r>
+        <w:rPr>
+          <w:rFonts w:ascii="Helvetica" w:eastAsia="Times New Roman" w:hAnsi="Helvetica" w:cs="Helvetica"/>
+          <w:color w:val="000000"/>
+          <w:sz w:val="23"/>
+          <w:szCs w:val="23"/>
+          <w:lang w:val="en-US" w:eastAsia="ru-RU"/>
+        </w:rPr>
+        <w:t>2</w:t>
+      </w:r>
+      <w:r>
+        <w:rPr>
+          <w:rFonts w:ascii="Helvetica" w:eastAsia="Times New Roman" w:hAnsi="Helvetica" w:cs="Helvetica"/>
+          <w:color w:val="000000"/>
+          <w:sz w:val="23"/>
+          <w:szCs w:val="23"/>
+          <w:lang w:val="en-US" w:eastAsia="ru-RU"/>
+        </w:rPr>
+        <w:t>d6) damage when it hits a target with a weapon attack and has advantage on the attack roll, or when the target is within 5 feet of an ally of the assassin that isn't </w:t>
+      </w:r>
+      <w:hyperlink r:id="rId10" w:anchor="Incapacitated" w:history="1">
+        <w:r>
+          <w:rPr>
+            <w:rFonts w:ascii="Helvetica" w:eastAsia="Times New Roman" w:hAnsi="Helvetica" w:cs="Helvetica"/>
+            <w:color w:val="0000FF"/>
+            <w:sz w:val="23"/>
+            <w:szCs w:val="23"/>
+            <w:u w:val="single"/>
+            <w:lang w:val="en-US" w:eastAsia="ru-RU"/>
+          </w:rPr>
+          <w:t>incapacitated</w:t>
+        </w:r>
+      </w:hyperlink>
+      <w:r>
+        <w:rPr>
+          <w:rFonts w:ascii="Helvetica" w:eastAsia="Times New Roman" w:hAnsi="Helvetica" w:cs="Helvetica"/>
+          <w:color w:val="000000"/>
+          <w:sz w:val="23"/>
+          <w:szCs w:val="23"/>
+          <w:lang w:val="en-US" w:eastAsia="ru-RU"/>
+        </w:rPr>
+        <w:t> and the assassin doesn't have disadvantage on the attack roll.</w:t>
+      </w:r>
+    </w:p>
+    <w:p>
+      <w:pPr>
+        <w:pStyle w:val="a7"/>
+        <w:numPr>
+          <w:ilvl w:val="0"/>
+          <w:numId w:val="8"/>
+        </w:numPr>
+        <w:shd w:val="clear" w:color="auto" w:fill="FFFFFF"/>
+        <w:spacing w:before="300" w:after="225" w:line="240" w:lineRule="auto"/>
+        <w:rPr>
+          <w:rFonts w:ascii="Helvetica" w:eastAsia="Times New Roman" w:hAnsi="Helvetica" w:cs="Helvetica"/>
+          <w:color w:val="822000"/>
+          <w:sz w:val="36"/>
+          <w:szCs w:val="36"/>
+          <w:lang w:eastAsia="ru-RU"/>
+        </w:rPr>
+      </w:pPr>
+      <w:r>
+        <w:rPr>
+          <w:rFonts w:ascii="Helvetica" w:eastAsia="Times New Roman" w:hAnsi="Helvetica" w:cs="Helvetica"/>
+          <w:color w:val="822000"/>
+          <w:sz w:val="36"/>
+          <w:szCs w:val="36"/>
+          <w:lang w:eastAsia="ru-RU"/>
+        </w:rPr>
+        <w:t>Actions</w:t>
+      </w:r>
+    </w:p>
+    <w:p>
+      <w:pPr>
+        <w:pStyle w:val="a7"/>
+        <w:numPr>
+          <w:ilvl w:val="0"/>
+          <w:numId w:val="8"/>
+        </w:numPr>
+        <w:shd w:val="clear" w:color="auto" w:fill="FFFFFF"/>
+        <w:spacing w:before="300" w:after="150" w:line="240" w:lineRule="auto"/>
+        <w:rPr>
+          <w:rFonts w:ascii="Helvetica" w:eastAsia="Times New Roman" w:hAnsi="Helvetica" w:cs="Helvetica"/>
+          <w:color w:val="000000"/>
+          <w:sz w:val="23"/>
+          <w:szCs w:val="23"/>
+          <w:lang w:val="en-US" w:eastAsia="ru-RU"/>
+        </w:rPr>
+      </w:pPr>
+      <w:r>
+        <w:rPr>
+          <w:rFonts w:ascii="Helvetica" w:eastAsia="Times New Roman" w:hAnsi="Helvetica" w:cs="Helvetica"/>
+          <w:b/>
+          <w:bCs/>
+          <w:i/>
+          <w:iCs/>
+          <w:color w:val="000000"/>
+          <w:sz w:val="23"/>
+          <w:szCs w:val="23"/>
+          <w:lang w:val="en-US" w:eastAsia="ru-RU"/>
+        </w:rPr>
+        <w:t>Multiattack.</w:t>
+      </w:r>
+      <w:r>
+        <w:rPr>
+          <w:rFonts w:ascii="Helvetica" w:eastAsia="Times New Roman" w:hAnsi="Helvetica" w:cs="Helvetica"/>
+          <w:color w:val="000000"/>
+          <w:sz w:val="23"/>
+          <w:szCs w:val="23"/>
+          <w:lang w:val="en-US" w:eastAsia="ru-RU"/>
+        </w:rPr>
+        <w:t> The assassin makes two shortsword attacks.</w:t>
+      </w:r>
+    </w:p>
+    <w:p>
+      <w:pPr>
+        <w:pStyle w:val="a7"/>
+        <w:numPr>
+          <w:ilvl w:val="0"/>
+          <w:numId w:val="8"/>
+        </w:numPr>
+        <w:shd w:val="clear" w:color="auto" w:fill="FFFFFF"/>
+        <w:spacing w:before="300" w:after="150" w:line="240" w:lineRule="auto"/>
+        <w:rPr>
+          <w:rFonts w:ascii="Helvetica" w:eastAsia="Times New Roman" w:hAnsi="Helvetica" w:cs="Helvetica"/>
+          <w:color w:val="000000"/>
+          <w:sz w:val="23"/>
+          <w:szCs w:val="23"/>
+          <w:lang w:val="en-US" w:eastAsia="ru-RU"/>
+        </w:rPr>
+      </w:pPr>
+      <w:r>
+        <w:rPr>
+          <w:rFonts w:ascii="Helvetica" w:eastAsia="Times New Roman" w:hAnsi="Helvetica" w:cs="Helvetica"/>
+          <w:b/>
+          <w:bCs/>
+          <w:i/>
+          <w:iCs/>
+          <w:color w:val="000000"/>
+          <w:sz w:val="23"/>
+          <w:szCs w:val="23"/>
+          <w:lang w:val="en-US" w:eastAsia="ru-RU"/>
+        </w:rPr>
+        <w:t>Shortsword.</w:t>
+      </w:r>
+      <w:r>
+        <w:rPr>
+          <w:rFonts w:ascii="Helvetica" w:eastAsia="Times New Roman" w:hAnsi="Helvetica" w:cs="Helvetica"/>
+          <w:color w:val="000000"/>
+          <w:sz w:val="23"/>
+          <w:szCs w:val="23"/>
+          <w:lang w:val="en-US" w:eastAsia="ru-RU"/>
+        </w:rPr>
+        <w:t> </w:t>
+      </w:r>
+      <w:r>
+        <w:rPr>
+          <w:rFonts w:ascii="Helvetica" w:eastAsia="Times New Roman" w:hAnsi="Helvetica" w:cs="Helvetica"/>
+          <w:i/>
+          <w:iCs/>
+          <w:color w:val="000000"/>
+          <w:sz w:val="23"/>
+          <w:szCs w:val="23"/>
+          <w:lang w:val="en-US" w:eastAsia="ru-RU"/>
+        </w:rPr>
+        <w:t>Melee Weapon Attack:</w:t>
+      </w:r>
+      <w:r>
+        <w:rPr>
+          <w:rFonts w:ascii="Helvetica" w:eastAsia="Times New Roman" w:hAnsi="Helvetica" w:cs="Helvetica"/>
+          <w:color w:val="000000"/>
+          <w:sz w:val="23"/>
+          <w:szCs w:val="23"/>
+          <w:lang w:val="en-US" w:eastAsia="ru-RU"/>
+        </w:rPr>
+        <w:t> +6 to hit, reach 5 ft., one target. </w:t>
+      </w:r>
+      <w:r>
+        <w:rPr>
+          <w:rFonts w:ascii="Helvetica" w:eastAsia="Times New Roman" w:hAnsi="Helvetica" w:cs="Helvetica"/>
+          <w:i/>
+          <w:iCs/>
+          <w:color w:val="000000"/>
+          <w:sz w:val="23"/>
+          <w:szCs w:val="23"/>
+          <w:lang w:val="en-US" w:eastAsia="ru-RU"/>
+        </w:rPr>
+        <w:t>Hit:</w:t>
+      </w:r>
+      <w:r>
+        <w:rPr>
+          <w:rFonts w:ascii="Helvetica" w:eastAsia="Times New Roman" w:hAnsi="Helvetica" w:cs="Helvetica"/>
+          <w:color w:val="000000"/>
+          <w:sz w:val="23"/>
+          <w:szCs w:val="23"/>
+          <w:lang w:val="en-US" w:eastAsia="ru-RU"/>
+        </w:rPr>
+        <w:t> 6 (1d6 + 3) piercing damage, and the target must make a DC 15 Constitution saving throw, taking (</w:t>
+      </w:r>
+      <w:r>
+        <w:rPr>
+          <w:rFonts w:ascii="Helvetica" w:eastAsia="Times New Roman" w:hAnsi="Helvetica" w:cs="Helvetica"/>
+          <w:color w:val="000000"/>
+          <w:sz w:val="23"/>
+          <w:szCs w:val="23"/>
+          <w:lang w:val="en-US" w:eastAsia="ru-RU"/>
+        </w:rPr>
+        <w:t>3</w:t>
+      </w:r>
+      <w:r>
+        <w:rPr>
+          <w:rFonts w:ascii="Helvetica" w:eastAsia="Times New Roman" w:hAnsi="Helvetica" w:cs="Helvetica"/>
+          <w:color w:val="000000"/>
+          <w:sz w:val="23"/>
+          <w:szCs w:val="23"/>
+          <w:lang w:val="en-US" w:eastAsia="ru-RU"/>
+        </w:rPr>
+        <w:t>d6</w:t>
+      </w:r>
+      <w:r>
+        <w:rPr>
+          <w:rFonts w:ascii="Helvetica" w:eastAsia="Times New Roman" w:hAnsi="Helvetica" w:cs="Helvetica"/>
+          <w:color w:val="000000"/>
+          <w:sz w:val="23"/>
+          <w:szCs w:val="23"/>
+          <w:lang w:val="en-US" w:eastAsia="ru-RU"/>
+        </w:rPr>
+        <w:t xml:space="preserve"> + 1d4</w:t>
+      </w:r>
+      <w:r>
+        <w:rPr>
+          <w:rFonts w:ascii="Helvetica" w:eastAsia="Times New Roman" w:hAnsi="Helvetica" w:cs="Helvetica"/>
+          <w:color w:val="000000"/>
+          <w:sz w:val="23"/>
+          <w:szCs w:val="23"/>
+          <w:lang w:val="en-US" w:eastAsia="ru-RU"/>
+        </w:rPr>
+        <w:t>) poison damage on a failed save, or half as much damage on a successful one.</w:t>
+      </w:r>
+    </w:p>
+    <w:p>
+      <w:pPr>
+        <w:pStyle w:val="a7"/>
+        <w:numPr>
+          <w:ilvl w:val="0"/>
+          <w:numId w:val="8"/>
+        </w:numPr>
+        <w:shd w:val="clear" w:color="auto" w:fill="FFFFFF"/>
+        <w:spacing w:before="300" w:after="150" w:line="240" w:lineRule="auto"/>
+        <w:rPr>
+          <w:rFonts w:ascii="Helvetica" w:eastAsia="Times New Roman" w:hAnsi="Helvetica" w:cs="Helvetica"/>
+          <w:color w:val="000000"/>
+          <w:sz w:val="23"/>
+          <w:szCs w:val="23"/>
+          <w:lang w:val="en-US" w:eastAsia="ru-RU"/>
+        </w:rPr>
+      </w:pPr>
+      <w:r>
+        <w:rPr>
+          <w:rFonts w:ascii="Helvetica" w:eastAsia="Times New Roman" w:hAnsi="Helvetica" w:cs="Helvetica"/>
+          <w:b/>
+          <w:bCs/>
+          <w:i/>
+          <w:iCs/>
+          <w:color w:val="000000"/>
+          <w:sz w:val="23"/>
+          <w:szCs w:val="23"/>
+          <w:lang w:val="en-US" w:eastAsia="ru-RU"/>
+        </w:rPr>
+        <w:t>Light Crossbow.</w:t>
+      </w:r>
+      <w:r>
+        <w:rPr>
+          <w:rFonts w:ascii="Helvetica" w:eastAsia="Times New Roman" w:hAnsi="Helvetica" w:cs="Helvetica"/>
+          <w:color w:val="000000"/>
+          <w:sz w:val="23"/>
+          <w:szCs w:val="23"/>
+          <w:lang w:val="en-US" w:eastAsia="ru-RU"/>
+        </w:rPr>
+        <w:t> </w:t>
+      </w:r>
+      <w:r>
+        <w:rPr>
+          <w:rFonts w:ascii="Helvetica" w:eastAsia="Times New Roman" w:hAnsi="Helvetica" w:cs="Helvetica"/>
+          <w:i/>
+          <w:iCs/>
+          <w:color w:val="000000"/>
+          <w:sz w:val="23"/>
+          <w:szCs w:val="23"/>
+          <w:lang w:val="en-US" w:eastAsia="ru-RU"/>
+        </w:rPr>
+        <w:t>Ranged Weapon Attack:</w:t>
+      </w:r>
+      <w:r>
+        <w:rPr>
+          <w:rFonts w:ascii="Helvetica" w:eastAsia="Times New Roman" w:hAnsi="Helvetica" w:cs="Helvetica"/>
+          <w:color w:val="000000"/>
+          <w:sz w:val="23"/>
+          <w:szCs w:val="23"/>
+          <w:lang w:val="en-US" w:eastAsia="ru-RU"/>
+        </w:rPr>
+        <w:t> +6 to hit, range 80/320 ft., one target. </w:t>
+      </w:r>
+      <w:r>
+        <w:rPr>
+          <w:rFonts w:ascii="Helvetica" w:eastAsia="Times New Roman" w:hAnsi="Helvetica" w:cs="Helvetica"/>
+          <w:i/>
+          <w:iCs/>
+          <w:color w:val="000000"/>
+          <w:sz w:val="23"/>
+          <w:szCs w:val="23"/>
+          <w:lang w:val="en-US" w:eastAsia="ru-RU"/>
+        </w:rPr>
+        <w:t>Hit:</w:t>
+      </w:r>
+      <w:r>
+        <w:rPr>
+          <w:rFonts w:ascii="Helvetica" w:eastAsia="Times New Roman" w:hAnsi="Helvetica" w:cs="Helvetica"/>
+          <w:color w:val="000000"/>
+          <w:sz w:val="23"/>
+          <w:szCs w:val="23"/>
+          <w:lang w:val="en-US" w:eastAsia="ru-RU"/>
+        </w:rPr>
+        <w:t> 7 (1d8 + 3) piercing damage, and the target must make a DC 15 Constitution saving throw, taking (</w:t>
+      </w:r>
+      <w:r>
+        <w:rPr>
+          <w:rFonts w:ascii="Helvetica" w:eastAsia="Times New Roman" w:hAnsi="Helvetica" w:cs="Helvetica"/>
+          <w:color w:val="000000"/>
+          <w:sz w:val="23"/>
+          <w:szCs w:val="23"/>
+          <w:lang w:val="en-US" w:eastAsia="ru-RU"/>
+        </w:rPr>
+        <w:t>3</w:t>
+      </w:r>
+      <w:r>
+        <w:rPr>
+          <w:rFonts w:ascii="Helvetica" w:eastAsia="Times New Roman" w:hAnsi="Helvetica" w:cs="Helvetica"/>
+          <w:color w:val="000000"/>
+          <w:sz w:val="23"/>
+          <w:szCs w:val="23"/>
+          <w:lang w:val="en-US" w:eastAsia="ru-RU"/>
+        </w:rPr>
+        <w:t>d6</w:t>
+      </w:r>
+      <w:r>
+        <w:rPr>
+          <w:rFonts w:ascii="Helvetica" w:eastAsia="Times New Roman" w:hAnsi="Helvetica" w:cs="Helvetica"/>
+          <w:color w:val="000000"/>
+          <w:sz w:val="23"/>
+          <w:szCs w:val="23"/>
+          <w:lang w:val="en-US" w:eastAsia="ru-RU"/>
+        </w:rPr>
+        <w:t xml:space="preserve"> + 1d4</w:t>
+      </w:r>
+      <w:r>
+        <w:rPr>
+          <w:rFonts w:ascii="Helvetica" w:eastAsia="Times New Roman" w:hAnsi="Helvetica" w:cs="Helvetica"/>
+          <w:color w:val="000000"/>
+          <w:sz w:val="23"/>
+          <w:szCs w:val="23"/>
+          <w:lang w:val="en-US" w:eastAsia="ru-RU"/>
+        </w:rPr>
+        <w:t>) poison damage on a failed save, or half as much damage on a successful one.</w:t>
+      </w:r>
+    </w:p>
+    <w:p>
+      <w:pPr>
+        <w:shd w:val="clear" w:color="auto" w:fill="FFFFFF"/>
+        <w:spacing w:before="100" w:beforeAutospacing="1" w:after="100" w:afterAutospacing="1" w:line="336" w:lineRule="atLeast"/>
+        <w:ind w:left="-450"/>
+        <w:rPr>
+          <w:rFonts w:ascii="Times New Roman" w:eastAsia="Times New Roman" w:hAnsi="Times New Roman" w:cs="Times New Roman"/>
+          <w:color w:val="000000"/>
+          <w:sz w:val="23"/>
+          <w:szCs w:val="23"/>
+          <w:lang w:val="en-US" w:eastAsia="ru-RU"/>
+        </w:rPr>
+      </w:pPr>
     </w:p>
     <w:p>
       <w:pPr>
@@ -5453,6 +8061,103 @@
       <w:lang w:eastAsia="ru-RU"/>
     </w:rPr>
   </w:style>
+  <w:style w:type="character" w:styleId="a3">
+    <w:name w:val="Hyperlink"/>
+    <w:basedOn w:val="a0"/>
+    <w:uiPriority w:val="99"/>
+    <w:semiHidden/>
+    <w:unhideWhenUsed/>
+    <w:rsid w:val="00205398"/>
+    <w:rPr>
+      <w:color w:val="0000FF"/>
+      <w:u w:val="single"/>
+    </w:rPr>
+  </w:style>
+  <w:style w:type="character" w:customStyle="1" w:styleId="mon-stat-blockattribute-label">
+    <w:name w:val="mon-stat-block__attribute-label"/>
+    <w:basedOn w:val="a0"/>
+    <w:rsid w:val="00205398"/>
+  </w:style>
+  <w:style w:type="character" w:customStyle="1" w:styleId="mon-stat-blockattribute-data-value">
+    <w:name w:val="mon-stat-block__attribute-data-value"/>
+    <w:basedOn w:val="a0"/>
+    <w:rsid w:val="00205398"/>
+  </w:style>
+  <w:style w:type="character" w:customStyle="1" w:styleId="mon-stat-blockattribute-data-extra">
+    <w:name w:val="mon-stat-block__attribute-data-extra"/>
+    <w:basedOn w:val="a0"/>
+    <w:rsid w:val="00205398"/>
+  </w:style>
+  <w:style w:type="character" w:customStyle="1" w:styleId="ability-blockscore">
+    <w:name w:val="ability-block__score"/>
+    <w:basedOn w:val="a0"/>
+    <w:rsid w:val="00205398"/>
+  </w:style>
+  <w:style w:type="character" w:customStyle="1" w:styleId="ability-blockmodifier">
+    <w:name w:val="ability-block__modifier"/>
+    <w:basedOn w:val="a0"/>
+    <w:rsid w:val="00205398"/>
+  </w:style>
+  <w:style w:type="character" w:customStyle="1" w:styleId="mon-stat-blocktidbit-label">
+    <w:name w:val="mon-stat-block__tidbit-label"/>
+    <w:basedOn w:val="a0"/>
+    <w:rsid w:val="00205398"/>
+  </w:style>
+  <w:style w:type="character" w:customStyle="1" w:styleId="mon-stat-blocktidbit-data">
+    <w:name w:val="mon-stat-block__tidbit-data"/>
+    <w:basedOn w:val="a0"/>
+    <w:rsid w:val="00205398"/>
+  </w:style>
+  <w:style w:type="paragraph" w:styleId="a4">
+    <w:name w:val="Normal (Web)"/>
+    <w:basedOn w:val="a"/>
+    <w:uiPriority w:val="99"/>
+    <w:semiHidden/>
+    <w:unhideWhenUsed/>
+    <w:rsid w:val="00205398"/>
+    <w:pPr>
+      <w:spacing w:before="100" w:beforeAutospacing="1" w:after="100" w:afterAutospacing="1" w:line="240" w:lineRule="auto"/>
+    </w:pPr>
+    <w:rPr>
+      <w:rFonts w:ascii="Times New Roman" w:eastAsia="Times New Roman" w:hAnsi="Times New Roman" w:cs="Times New Roman"/>
+      <w:sz w:val="24"/>
+      <w:szCs w:val="24"/>
+      <w:lang w:eastAsia="ru-RU"/>
+    </w:rPr>
+  </w:style>
+  <w:style w:type="character" w:styleId="a5">
+    <w:name w:val="Emphasis"/>
+    <w:basedOn w:val="a0"/>
+    <w:uiPriority w:val="20"/>
+    <w:qFormat/>
+    <w:rsid w:val="00205398"/>
+    <w:rPr>
+      <w:i/>
+      <w:iCs/>
+    </w:rPr>
+  </w:style>
+  <w:style w:type="character" w:styleId="a6">
+    <w:name w:val="Strong"/>
+    <w:basedOn w:val="a0"/>
+    <w:uiPriority w:val="22"/>
+    <w:qFormat/>
+    <w:rsid w:val="00205398"/>
+    <w:rPr>
+      <w:b/>
+      <w:bCs/>
+    </w:rPr>
+  </w:style>
+  <w:style w:type="paragraph" w:styleId="a7">
+    <w:name w:val="List Paragraph"/>
+    <w:basedOn w:val="a"/>
+    <w:uiPriority w:val="34"/>
+    <w:qFormat/>
+    <w:rsid w:val="00205398"/>
+    <w:pPr>
+      <w:ind w:left="720"/>
+      <w:contextualSpacing/>
+    </w:pPr>
+  </w:style>
 </w:styles>
 </file>
 

</xml_diff>